<commit_message>
-Updated Assignment 2 (PPMAN)
</commit_message>
<xml_diff>
--- a/DM2124_PPMan/Assignment2/Part 1 Documents/DM2124 Assignment 2.docx
+++ b/DM2124_PPMan/Assignment2/Part 1 Documents/DM2124 Assignment 2.docx
@@ -4,10 +4,460 @@
   <w:body>
     <w:p>
       <w:pPr>
+        <w:jc w:val="center"/>
+        <w:rPr>
+          <w:noProof/>
+          <w:lang w:eastAsia="en-SG"/>
+        </w:rPr>
+      </w:pPr>
+      <w:r>
+        <w:rPr>
+          <w:noProof/>
+          <w:lang w:val="en-SG" w:eastAsia="en-SG"/>
+        </w:rPr>
+        <w:drawing>
+          <wp:inline distT="0" distB="0" distL="0" distR="0" wp14:anchorId="7380CB4F" wp14:editId="2F048964">
+            <wp:extent cx="2171700" cy="578393"/>
+            <wp:effectExtent l="0" t="0" r="0" b="0"/>
+            <wp:docPr id="1" name="Picture 1"/>
+            <wp:cNvGraphicFramePr>
+              <a:graphicFrameLocks xmlns:a="http://schemas.openxmlformats.org/drawingml/2006/main" noChangeAspect="1"/>
+            </wp:cNvGraphicFramePr>
+            <a:graphic xmlns:a="http://schemas.openxmlformats.org/drawingml/2006/main">
+              <a:graphicData uri="http://schemas.openxmlformats.org/drawingml/2006/picture">
+                <pic:pic xmlns:pic="http://schemas.openxmlformats.org/drawingml/2006/picture">
+                  <pic:nvPicPr>
+                    <pic:cNvPr id="1" name="logo.jpg"/>
+                    <pic:cNvPicPr/>
+                  </pic:nvPicPr>
+                  <pic:blipFill>
+                    <a:blip r:embed="rId7">
+                      <a:extLst>
+                        <a:ext uri="{28A0092B-C50C-407E-A947-70E740481C1C}">
+                          <a14:useLocalDpi xmlns:a14="http://schemas.microsoft.com/office/drawing/2010/main" val="0"/>
+                        </a:ext>
+                      </a:extLst>
+                    </a:blip>
+                    <a:stretch>
+                      <a:fillRect/>
+                    </a:stretch>
+                  </pic:blipFill>
+                  <pic:spPr>
+                    <a:xfrm>
+                      <a:off x="0" y="0"/>
+                      <a:ext cx="2223466" cy="592180"/>
+                    </a:xfrm>
+                    <a:prstGeom prst="rect">
+                      <a:avLst/>
+                    </a:prstGeom>
+                    <a:noFill/>
+                    <a:ln>
+                      <a:noFill/>
+                    </a:ln>
+                  </pic:spPr>
+                </pic:pic>
+              </a:graphicData>
+            </a:graphic>
+          </wp:inline>
+        </w:drawing>
+      </w:r>
+    </w:p>
+    <w:p>
+      <w:pPr>
+        <w:jc w:val="center"/>
+      </w:pPr>
+    </w:p>
+    <w:p>
+      <w:pPr>
+        <w:jc w:val="center"/>
+        <w:rPr>
+          <w:b/>
+          <w:sz w:val="32"/>
+        </w:rPr>
+      </w:pPr>
+    </w:p>
+    <w:p>
+      <w:pPr>
+        <w:jc w:val="center"/>
+        <w:rPr>
+          <w:b/>
+          <w:sz w:val="32"/>
+        </w:rPr>
+      </w:pPr>
+      <w:r>
+        <w:rPr>
+          <w:b/>
+          <w:sz w:val="32"/>
+        </w:rPr>
+        <w:t>2015S2-DM2124</w:t>
+      </w:r>
+      <w:r>
+        <w:rPr>
+          <w:b/>
+          <w:sz w:val="32"/>
+        </w:rPr>
+        <w:t>-</w:t>
+      </w:r>
+      <w:r>
+        <w:rPr>
+          <w:b/>
+          <w:sz w:val="32"/>
+        </w:rPr>
+        <w:t>PRODUCTION AND PROJECT MANAGEMENT</w:t>
+      </w:r>
+    </w:p>
+    <w:p>
+      <w:pPr>
+        <w:jc w:val="center"/>
+        <w:rPr>
+          <w:b/>
+          <w:sz w:val="32"/>
+        </w:rPr>
+      </w:pPr>
+    </w:p>
+    <w:p>
+      <w:pPr>
+        <w:jc w:val="center"/>
+        <w:rPr>
+          <w:b/>
+          <w:sz w:val="32"/>
+        </w:rPr>
+      </w:pPr>
+      <w:r>
+        <w:rPr>
+          <w:b/>
+          <w:sz w:val="32"/>
+        </w:rPr>
+        <w:t>Assignment 02</w:t>
+      </w:r>
+    </w:p>
+    <w:p>
+      <w:pPr>
+        <w:jc w:val="center"/>
+        <w:rPr>
+          <w:b/>
+          <w:sz w:val="32"/>
+        </w:rPr>
+      </w:pPr>
+    </w:p>
+    <w:p>
+      <w:pPr>
+        <w:jc w:val="center"/>
+        <w:rPr>
+          <w:b/>
+          <w:sz w:val="32"/>
+        </w:rPr>
+      </w:pPr>
+    </w:p>
+    <w:p>
+      <w:pPr>
+        <w:jc w:val="center"/>
+        <w:rPr>
+          <w:b/>
+          <w:sz w:val="32"/>
+        </w:rPr>
+      </w:pPr>
+    </w:p>
+    <w:p>
+      <w:pPr>
+        <w:jc w:val="center"/>
+        <w:rPr>
+          <w:b/>
+          <w:sz w:val="32"/>
+        </w:rPr>
+      </w:pPr>
+    </w:p>
+    <w:p>
+      <w:pPr>
+        <w:jc w:val="center"/>
+        <w:rPr>
+          <w:b/>
+          <w:sz w:val="32"/>
+        </w:rPr>
+      </w:pPr>
+    </w:p>
+    <w:p>
+      <w:pPr>
+        <w:jc w:val="center"/>
+        <w:rPr>
+          <w:b/>
+          <w:sz w:val="32"/>
+        </w:rPr>
+      </w:pPr>
+    </w:p>
+    <w:p>
+      <w:pPr>
+        <w:jc w:val="center"/>
+        <w:rPr>
+          <w:b/>
+          <w:sz w:val="32"/>
+        </w:rPr>
+      </w:pPr>
+    </w:p>
+    <w:p>
+      <w:pPr>
+        <w:jc w:val="center"/>
+        <w:rPr>
+          <w:b/>
+          <w:sz w:val="32"/>
+        </w:rPr>
+      </w:pPr>
+    </w:p>
+    <w:p>
+      <w:pPr>
+        <w:jc w:val="center"/>
+        <w:rPr>
+          <w:b/>
+          <w:sz w:val="32"/>
+        </w:rPr>
+      </w:pPr>
+    </w:p>
+    <w:p>
+      <w:pPr>
+        <w:jc w:val="center"/>
+        <w:rPr>
+          <w:b/>
+          <w:sz w:val="32"/>
+        </w:rPr>
+      </w:pPr>
+      <w:r>
+        <w:rPr>
+          <w:b/>
+          <w:sz w:val="32"/>
+        </w:rPr>
+        <w:t xml:space="preserve">Done By: </w:t>
+      </w:r>
+      <w:r>
+        <w:rPr>
+          <w:sz w:val="32"/>
+        </w:rPr>
+        <w:t>Sri Sham Haran S/O R. Raja (155129R)</w:t>
+      </w:r>
+    </w:p>
+    <w:p>
+      <w:pPr>
+        <w:jc w:val="center"/>
+        <w:rPr>
+          <w:b/>
+          <w:sz w:val="32"/>
+        </w:rPr>
+      </w:pPr>
+    </w:p>
+    <w:p>
+      <w:pPr>
+        <w:jc w:val="center"/>
+        <w:rPr>
+          <w:b/>
+          <w:sz w:val="32"/>
+        </w:rPr>
+      </w:pPr>
+    </w:p>
+    <w:p>
+      <w:pPr>
+        <w:jc w:val="center"/>
+        <w:rPr>
+          <w:b/>
+          <w:sz w:val="32"/>
+        </w:rPr>
+      </w:pPr>
+    </w:p>
+    <w:p>
+      <w:pPr>
+        <w:jc w:val="center"/>
+        <w:rPr>
+          <w:b/>
+          <w:sz w:val="32"/>
+        </w:rPr>
+      </w:pPr>
+    </w:p>
+    <w:p>
+      <w:pPr>
+        <w:jc w:val="center"/>
+        <w:rPr>
+          <w:b/>
+          <w:sz w:val="32"/>
+        </w:rPr>
+      </w:pPr>
+    </w:p>
+    <w:p>
+      <w:pPr>
+        <w:jc w:val="center"/>
+        <w:rPr>
+          <w:b/>
+          <w:sz w:val="32"/>
+        </w:rPr>
+      </w:pPr>
+    </w:p>
+    <w:p>
+      <w:pPr>
+        <w:jc w:val="center"/>
+        <w:rPr>
+          <w:b/>
+          <w:sz w:val="32"/>
+        </w:rPr>
+      </w:pPr>
+    </w:p>
+    <w:p>
+      <w:pPr>
+        <w:jc w:val="center"/>
+        <w:rPr>
+          <w:b/>
+          <w:sz w:val="32"/>
+        </w:rPr>
+      </w:pPr>
+    </w:p>
+    <w:p>
+      <w:pPr>
+        <w:jc w:val="center"/>
+        <w:rPr>
+          <w:b/>
+          <w:sz w:val="32"/>
+        </w:rPr>
+      </w:pPr>
+    </w:p>
+    <w:p>
+      <w:pPr>
+        <w:jc w:val="center"/>
+        <w:rPr>
+          <w:b/>
+          <w:sz w:val="32"/>
+        </w:rPr>
+      </w:pPr>
+    </w:p>
+    <w:p>
+      <w:pPr>
+        <w:jc w:val="center"/>
+        <w:rPr>
+          <w:b/>
+          <w:sz w:val="32"/>
+        </w:rPr>
+      </w:pPr>
+    </w:p>
+    <w:p>
+      <w:pPr>
+        <w:jc w:val="center"/>
+        <w:rPr>
+          <w:b/>
+          <w:sz w:val="32"/>
+        </w:rPr>
+      </w:pPr>
+      <w:r>
+        <w:rPr>
+          <w:b/>
+          <w:sz w:val="32"/>
+        </w:rPr>
+        <w:t>Lecturer/Tutor In charge:</w:t>
+      </w:r>
+    </w:p>
+    <w:p>
+      <w:pPr>
+        <w:jc w:val="center"/>
+        <w:rPr>
+          <w:sz w:val="32"/>
+        </w:rPr>
+      </w:pPr>
+      <w:proofErr w:type="spellStart"/>
+      <w:r>
+        <w:rPr>
+          <w:sz w:val="32"/>
+        </w:rPr>
+        <w:t>Mr</w:t>
+      </w:r>
+      <w:proofErr w:type="spellEnd"/>
+      <w:r>
+        <w:rPr>
+          <w:sz w:val="32"/>
+        </w:rPr>
+        <w:t xml:space="preserve"> Chris Hong</w:t>
+      </w:r>
+    </w:p>
+    <w:p>
+      <w:pPr>
+        <w:jc w:val="center"/>
+        <w:rPr>
+          <w:sz w:val="32"/>
+        </w:rPr>
+      </w:pPr>
+      <w:proofErr w:type="spellStart"/>
+      <w:r>
+        <w:rPr>
+          <w:sz w:val="32"/>
+        </w:rPr>
+        <w:t>Mr</w:t>
+      </w:r>
+      <w:proofErr w:type="spellEnd"/>
+      <w:r>
+        <w:rPr>
+          <w:sz w:val="32"/>
+        </w:rPr>
+        <w:t xml:space="preserve"> </w:t>
+      </w:r>
+      <w:proofErr w:type="spellStart"/>
+      <w:r>
+        <w:rPr>
+          <w:sz w:val="32"/>
+        </w:rPr>
+        <w:t>Quah</w:t>
+      </w:r>
+      <w:proofErr w:type="spellEnd"/>
+      <w:r>
+        <w:rPr>
+          <w:sz w:val="32"/>
+        </w:rPr>
+        <w:t xml:space="preserve"> </w:t>
+      </w:r>
+      <w:proofErr w:type="spellStart"/>
+      <w:r>
+        <w:rPr>
+          <w:sz w:val="32"/>
+        </w:rPr>
+        <w:t>Poh</w:t>
+      </w:r>
+      <w:proofErr w:type="spellEnd"/>
+      <w:r>
+        <w:rPr>
+          <w:sz w:val="32"/>
+        </w:rPr>
+        <w:t xml:space="preserve"> Yong</w:t>
+      </w:r>
+    </w:p>
+    <w:p>
+      <w:pPr>
+        <w:jc w:val="center"/>
+        <w:rPr>
+          <w:b/>
+          <w:sz w:val="32"/>
+        </w:rPr>
+      </w:pPr>
+    </w:p>
+    <w:p>
+      <w:pPr>
+        <w:rPr>
+          <w:rFonts w:eastAsia="Arial" w:cs="Arial"/>
+          <w:szCs w:val="24"/>
+        </w:rPr>
+      </w:pPr>
+    </w:p>
+    <w:p>
+      <w:pPr>
+        <w:rPr>
+          <w:rFonts w:eastAsia="Arial" w:cs="Arial"/>
+          <w:szCs w:val="24"/>
+        </w:rPr>
+      </w:pPr>
+      <w:r>
+        <w:rPr>
+          <w:rFonts w:eastAsia="Arial" w:cs="Arial"/>
+          <w:szCs w:val="24"/>
+        </w:rPr>
+        <w:br w:type="page"/>
+      </w:r>
+    </w:p>
+    <w:p>
+      <w:pPr>
         <w:spacing w:before="8"/>
         <w:rPr>
-          <w:rFonts w:ascii="Arial" w:eastAsia="Arial" w:hAnsi="Arial" w:cs="Arial"/>
-          <w:sz w:val="24"/>
+          <w:rFonts w:eastAsia="Arial" w:cs="Arial"/>
           <w:szCs w:val="24"/>
         </w:rPr>
       </w:pPr>
@@ -17,14 +467,14 @@
         <w:spacing w:line="668" w:lineRule="exact"/>
         <w:ind w:left="107"/>
         <w:rPr>
-          <w:rFonts w:ascii="Arial" w:eastAsia="Arial" w:hAnsi="Arial" w:cs="Arial"/>
+          <w:rFonts w:eastAsia="Arial" w:cs="Arial"/>
           <w:sz w:val="20"/>
           <w:szCs w:val="20"/>
         </w:rPr>
       </w:pPr>
       <w:r>
         <w:rPr>
-          <w:rFonts w:ascii="Arial" w:eastAsia="Arial" w:hAnsi="Arial" w:cs="Arial"/>
+          <w:rFonts w:eastAsia="Arial" w:cs="Arial"/>
           <w:position w:val="-12"/>
           <w:sz w:val="20"/>
           <w:szCs w:val="20"/>
@@ -32,7 +482,7 @@
       </w:r>
       <w:r>
         <w:rPr>
-          <w:rFonts w:ascii="Arial" w:eastAsia="Arial" w:hAnsi="Arial" w:cs="Arial"/>
+          <w:rFonts w:eastAsia="Arial" w:cs="Arial"/>
           <w:position w:val="-12"/>
           <w:sz w:val="20"/>
           <w:szCs w:val="20"/>
@@ -90,14 +540,13 @@
                         <w:spacing w:before="125"/>
                         <w:ind w:left="112"/>
                         <w:rPr>
-                          <w:rFonts w:ascii="Arial" w:eastAsia="Arial" w:hAnsi="Arial" w:cs="Arial"/>
+                          <w:rFonts w:eastAsia="Arial" w:cs="Arial"/>
                           <w:sz w:val="36"/>
                           <w:szCs w:val="36"/>
                         </w:rPr>
                       </w:pPr>
                       <w:r>
                         <w:rPr>
-                          <w:rFonts w:ascii="Arial"/>
                           <w:b/>
                           <w:color w:val="FFFFFF"/>
                           <w:sz w:val="36"/>
@@ -106,7 +555,6 @@
                       </w:r>
                       <w:r>
                         <w:rPr>
-                          <w:rFonts w:ascii="Arial"/>
                           <w:b/>
                           <w:color w:val="FFFFFF"/>
                           <w:spacing w:val="-1"/>
@@ -116,7 +564,6 @@
                       </w:r>
                       <w:r>
                         <w:rPr>
-                          <w:rFonts w:ascii="Arial"/>
                           <w:b/>
                           <w:color w:val="FFFFFF"/>
                           <w:sz w:val="36"/>
@@ -125,7 +572,6 @@
                       </w:r>
                       <w:r>
                         <w:rPr>
-                          <w:rFonts w:ascii="Arial"/>
                           <w:b/>
                           <w:color w:val="FFFFFF"/>
                           <w:spacing w:val="-1"/>
@@ -135,7 +581,6 @@
                       </w:r>
                       <w:r>
                         <w:rPr>
-                          <w:rFonts w:ascii="Arial"/>
                           <w:b/>
                           <w:color w:val="FFFFFF"/>
                           <w:sz w:val="36"/>
@@ -144,7 +589,6 @@
                       </w:r>
                       <w:r>
                         <w:rPr>
-                          <w:rFonts w:ascii="Arial"/>
                           <w:b/>
                           <w:color w:val="FFFFFF"/>
                           <w:spacing w:val="-1"/>
@@ -154,7 +598,6 @@
                       </w:r>
                       <w:r>
                         <w:rPr>
-                          <w:rFonts w:ascii="Arial"/>
                           <w:b/>
                           <w:color w:val="FFFFFF"/>
                           <w:sz w:val="36"/>
@@ -163,7 +606,6 @@
                       </w:r>
                       <w:r>
                         <w:rPr>
-                          <w:rFonts w:ascii="Arial"/>
                           <w:b/>
                           <w:color w:val="FFFFFF"/>
                           <w:spacing w:val="-1"/>
@@ -173,64 +615,51 @@
                       </w:r>
                       <w:r>
                         <w:rPr>
-                          <w:rFonts w:ascii="Arial"/>
                           <w:b/>
                           <w:color w:val="FFFFFF"/>
-                          <w:sz w:val="24"/>
                         </w:rPr>
                         <w:t>(</w:t>
                       </w:r>
                       <w:r>
                         <w:rPr>
-                          <w:rFonts w:ascii="Arial"/>
                           <w:b/>
                           <w:color w:val="FFFFFF"/>
                           <w:spacing w:val="-1"/>
-                          <w:sz w:val="24"/>
                         </w:rPr>
                         <w:t>pa</w:t>
                       </w:r>
                       <w:r>
                         <w:rPr>
-                          <w:rFonts w:ascii="Arial"/>
                           <w:b/>
                           <w:color w:val="FFFFFF"/>
-                          <w:sz w:val="24"/>
                         </w:rPr>
                         <w:t xml:space="preserve">rt </w:t>
                       </w:r>
                       <w:r>
                         <w:rPr>
-                          <w:rFonts w:ascii="Arial"/>
                           <w:b/>
                           <w:color w:val="FFFFFF"/>
                           <w:spacing w:val="-1"/>
-                          <w:sz w:val="24"/>
                         </w:rPr>
                         <w:t>1</w:t>
                       </w:r>
                       <w:r>
                         <w:rPr>
-                          <w:rFonts w:ascii="Arial"/>
                           <w:b/>
                           <w:color w:val="FFFFFF"/>
-                          <w:sz w:val="24"/>
                         </w:rPr>
                         <w:t>)</w:t>
                       </w:r>
                       <w:r>
                         <w:rPr>
-                          <w:rFonts w:ascii="Arial"/>
                           <w:b/>
                           <w:color w:val="FFFFFF"/>
                           <w:spacing w:val="33"/>
-                          <w:sz w:val="24"/>
                         </w:rPr>
                         <w:t>:</w:t>
                       </w:r>
                       <w:r>
                         <w:rPr>
-                          <w:rFonts w:ascii="Arial"/>
                           <w:b/>
                           <w:color w:val="FFFFFF"/>
                           <w:spacing w:val="-2"/>
@@ -240,7 +669,6 @@
                       </w:r>
                       <w:r>
                         <w:rPr>
-                          <w:rFonts w:ascii="Arial"/>
                           <w:b/>
                           <w:color w:val="FFFFFF"/>
                           <w:spacing w:val="-1"/>
@@ -250,7 +678,6 @@
                       </w:r>
                       <w:r>
                         <w:rPr>
-                          <w:rFonts w:ascii="Arial"/>
                           <w:b/>
                           <w:color w:val="FFFFFF"/>
                           <w:sz w:val="36"/>
@@ -259,7 +686,6 @@
                       </w:r>
                       <w:r>
                         <w:rPr>
-                          <w:rFonts w:ascii="Arial"/>
                           <w:b/>
                           <w:color w:val="FFFFFF"/>
                           <w:spacing w:val="-1"/>
@@ -269,7 +695,6 @@
                       </w:r>
                       <w:r>
                         <w:rPr>
-                          <w:rFonts w:ascii="Arial"/>
                           <w:b/>
                           <w:color w:val="FFFFFF"/>
                           <w:sz w:val="36"/>
@@ -278,7 +703,6 @@
                       </w:r>
                       <w:r>
                         <w:rPr>
-                          <w:rFonts w:ascii="Arial"/>
                           <w:b/>
                           <w:color w:val="FFFFFF"/>
                           <w:spacing w:val="-1"/>
@@ -288,7 +712,6 @@
                       </w:r>
                       <w:r>
                         <w:rPr>
-                          <w:rFonts w:ascii="Arial"/>
                           <w:b/>
                           <w:color w:val="FFFFFF"/>
                           <w:sz w:val="36"/>
@@ -297,7 +720,6 @@
                       </w:r>
                       <w:r>
                         <w:rPr>
-                          <w:rFonts w:ascii="Arial"/>
                           <w:b/>
                           <w:color w:val="FFFFFF"/>
                           <w:spacing w:val="-1"/>
@@ -307,7 +729,6 @@
                       </w:r>
                       <w:r>
                         <w:rPr>
-                          <w:rFonts w:ascii="Arial"/>
                           <w:b/>
                           <w:color w:val="FFFFFF"/>
                           <w:sz w:val="36"/>
@@ -316,7 +737,6 @@
                       </w:r>
                       <w:r>
                         <w:rPr>
-                          <w:rFonts w:ascii="Arial"/>
                           <w:b/>
                           <w:color w:val="FFFFFF"/>
                           <w:spacing w:val="-1"/>
@@ -326,7 +746,6 @@
                       </w:r>
                       <w:r>
                         <w:rPr>
-                          <w:rFonts w:ascii="Arial"/>
                           <w:b/>
                           <w:color w:val="FFFFFF"/>
                           <w:sz w:val="36"/>
@@ -335,7 +754,6 @@
                       </w:r>
                       <w:r>
                         <w:rPr>
-                          <w:rFonts w:ascii="Arial"/>
                           <w:b/>
                           <w:color w:val="FFFFFF"/>
                           <w:spacing w:val="-1"/>
@@ -345,7 +763,6 @@
                       </w:r>
                       <w:r>
                         <w:rPr>
-                          <w:rFonts w:ascii="Arial"/>
                           <w:b/>
                           <w:color w:val="FFFFFF"/>
                           <w:sz w:val="36"/>
@@ -354,7 +771,6 @@
                       </w:r>
                       <w:r>
                         <w:rPr>
-                          <w:rFonts w:ascii="Arial"/>
                           <w:b/>
                           <w:color w:val="FFFFFF"/>
                           <w:spacing w:val="-1"/>
@@ -364,7 +780,6 @@
                       </w:r>
                       <w:r>
                         <w:rPr>
-                          <w:rFonts w:ascii="Arial"/>
                           <w:b/>
                           <w:color w:val="FFFFFF"/>
                           <w:sz w:val="36"/>
@@ -384,7 +799,7 @@
     <w:p>
       <w:pPr>
         <w:rPr>
-          <w:rFonts w:ascii="Arial" w:eastAsia="Arial" w:hAnsi="Arial" w:cs="Arial"/>
+          <w:rFonts w:eastAsia="Arial" w:cs="Arial"/>
           <w:sz w:val="20"/>
           <w:szCs w:val="20"/>
         </w:rPr>
@@ -394,14 +809,14 @@
       <w:pPr>
         <w:spacing w:before="11"/>
         <w:rPr>
-          <w:rFonts w:ascii="Arial" w:eastAsia="Arial" w:hAnsi="Arial" w:cs="Arial"/>
+          <w:rFonts w:eastAsia="Arial" w:cs="Arial"/>
           <w:sz w:val="40"/>
           <w:szCs w:val="20"/>
         </w:rPr>
       </w:pPr>
       <w:r>
         <w:rPr>
-          <w:rFonts w:ascii="Arial" w:eastAsia="Arial" w:hAnsi="Arial" w:cs="Arial"/>
+          <w:rFonts w:eastAsia="Arial" w:cs="Arial"/>
           <w:sz w:val="40"/>
           <w:szCs w:val="20"/>
         </w:rPr>
@@ -464,7 +879,7 @@
     <w:p>
       <w:pPr>
         <w:rPr>
-          <w:rFonts w:ascii="Arial" w:eastAsia="Arial" w:hAnsi="Arial" w:cs="Arial"/>
+          <w:rFonts w:eastAsia="Arial" w:cs="Arial"/>
         </w:rPr>
       </w:pPr>
     </w:p>
@@ -472,7 +887,7 @@
       <w:pPr>
         <w:spacing w:before="3"/>
         <w:rPr>
-          <w:rFonts w:ascii="Arial" w:eastAsia="Arial" w:hAnsi="Arial" w:cs="Arial"/>
+          <w:rFonts w:eastAsia="Arial" w:cs="Arial"/>
           <w:sz w:val="26"/>
           <w:szCs w:val="26"/>
         </w:rPr>
@@ -512,21 +927,21 @@
         <w:spacing w:line="20" w:lineRule="exact"/>
         <w:ind w:left="155"/>
         <w:rPr>
-          <w:rFonts w:ascii="Arial" w:eastAsia="Arial" w:hAnsi="Arial" w:cs="Arial"/>
+          <w:rFonts w:eastAsia="Arial" w:cs="Arial"/>
           <w:sz w:val="2"/>
           <w:szCs w:val="2"/>
         </w:rPr>
       </w:pPr>
       <w:r>
         <w:rPr>
-          <w:rFonts w:ascii="Arial" w:eastAsia="Arial" w:hAnsi="Arial" w:cs="Arial"/>
+          <w:rFonts w:eastAsia="Arial" w:cs="Arial"/>
           <w:sz w:val="2"/>
           <w:szCs w:val="2"/>
         </w:rPr>
       </w:r>
       <w:r>
         <w:rPr>
-          <w:rFonts w:ascii="Arial" w:eastAsia="Arial" w:hAnsi="Arial" w:cs="Arial"/>
+          <w:rFonts w:eastAsia="Arial" w:cs="Arial"/>
           <w:sz w:val="2"/>
           <w:szCs w:val="2"/>
         </w:rPr>
@@ -546,7 +961,7 @@
       <w:pPr>
         <w:spacing w:before="6"/>
         <w:rPr>
-          <w:rFonts w:ascii="Arial" w:eastAsia="Arial" w:hAnsi="Arial" w:cs="Arial"/>
+          <w:rFonts w:eastAsia="Arial" w:cs="Arial"/>
           <w:b/>
           <w:bCs/>
           <w:sz w:val="16"/>
@@ -586,14 +1001,13 @@
         </w:tabs>
         <w:ind w:firstLine="0"/>
         <w:rPr>
-          <w:rFonts w:ascii="Arial" w:eastAsia="Arial" w:hAnsi="Arial" w:cs="Arial"/>
+          <w:rFonts w:eastAsia="Arial" w:cs="Arial"/>
           <w:sz w:val="18"/>
           <w:szCs w:val="18"/>
         </w:rPr>
       </w:pPr>
       <w:r>
         <w:rPr>
-          <w:rFonts w:ascii="Arial"/>
           <w:i/>
           <w:color w:val="808080"/>
           <w:sz w:val="18"/>
@@ -602,7 +1016,6 @@
       </w:r>
       <w:r>
         <w:rPr>
-          <w:rFonts w:ascii="Arial"/>
           <w:i/>
           <w:color w:val="808080"/>
           <w:spacing w:val="-4"/>
@@ -612,7 +1025,6 @@
       </w:r>
       <w:r>
         <w:rPr>
-          <w:rFonts w:ascii="Arial"/>
           <w:i/>
           <w:color w:val="808080"/>
           <w:sz w:val="18"/>
@@ -621,7 +1033,6 @@
       </w:r>
       <w:r>
         <w:rPr>
-          <w:rFonts w:ascii="Arial"/>
           <w:i/>
           <w:color w:val="808080"/>
           <w:sz w:val="18"/>
@@ -633,7 +1044,7 @@
       <w:pPr>
         <w:spacing w:before="11"/>
         <w:rPr>
-          <w:rFonts w:ascii="Arial" w:eastAsia="Arial" w:hAnsi="Arial" w:cs="Arial"/>
+          <w:rFonts w:eastAsia="Arial" w:cs="Arial"/>
           <w:sz w:val="21"/>
           <w:szCs w:val="21"/>
         </w:rPr>
@@ -644,16 +1055,32 @@
         <w:spacing w:before="11"/>
         <w:ind w:left="220"/>
         <w:rPr>
-          <w:rFonts w:ascii="Arial" w:eastAsia="Arial" w:hAnsi="Arial" w:cs="Arial"/>
+          <w:rFonts w:eastAsia="Arial" w:cs="Arial"/>
           <w:szCs w:val="21"/>
         </w:rPr>
       </w:pPr>
       <w:r>
         <w:rPr>
-          <w:rFonts w:ascii="Arial" w:eastAsia="Arial" w:hAnsi="Arial" w:cs="Arial"/>
+          <w:rFonts w:eastAsia="Arial" w:cs="Arial"/>
           <w:szCs w:val="21"/>
         </w:rPr>
-        <w:t>Agent vs Agent</w:t>
+        <w:t xml:space="preserve">Agent </w:t>
+      </w:r>
+      <w:proofErr w:type="spellStart"/>
+      <w:r>
+        <w:rPr>
+          <w:rFonts w:eastAsia="Arial" w:cs="Arial"/>
+          <w:szCs w:val="21"/>
+        </w:rPr>
+        <w:t>vs</w:t>
+      </w:r>
+      <w:proofErr w:type="spellEnd"/>
+      <w:r>
+        <w:rPr>
+          <w:rFonts w:eastAsia="Arial" w:cs="Arial"/>
+          <w:szCs w:val="21"/>
+        </w:rPr>
+        <w:t xml:space="preserve"> Agent</w:t>
       </w:r>
     </w:p>
     <w:p>
@@ -661,7 +1088,7 @@
         <w:spacing w:before="11"/>
         <w:ind w:left="220"/>
         <w:rPr>
-          <w:rFonts w:ascii="Arial" w:eastAsia="Arial" w:hAnsi="Arial" w:cs="Arial"/>
+          <w:rFonts w:eastAsia="Arial" w:cs="Arial"/>
           <w:szCs w:val="21"/>
         </w:rPr>
       </w:pPr>
@@ -708,14 +1135,13 @@
         </w:tabs>
         <w:ind w:left="340"/>
         <w:rPr>
-          <w:rFonts w:ascii="Arial" w:eastAsia="Arial" w:hAnsi="Arial" w:cs="Arial"/>
+          <w:rFonts w:eastAsia="Arial" w:cs="Arial"/>
           <w:sz w:val="18"/>
           <w:szCs w:val="18"/>
         </w:rPr>
       </w:pPr>
       <w:r>
         <w:rPr>
-          <w:rFonts w:ascii="Arial"/>
           <w:i/>
           <w:color w:val="808080"/>
           <w:sz w:val="18"/>
@@ -724,7 +1150,6 @@
       </w:r>
       <w:r>
         <w:rPr>
-          <w:rFonts w:ascii="Arial"/>
           <w:i/>
           <w:color w:val="808080"/>
           <w:spacing w:val="-5"/>
@@ -734,7 +1159,6 @@
       </w:r>
       <w:r>
         <w:rPr>
-          <w:rFonts w:ascii="Arial"/>
           <w:i/>
           <w:color w:val="808080"/>
           <w:sz w:val="18"/>
@@ -743,7 +1167,6 @@
       </w:r>
       <w:r>
         <w:rPr>
-          <w:rFonts w:ascii="Arial"/>
           <w:i/>
           <w:color w:val="808080"/>
           <w:sz w:val="18"/>
@@ -764,14 +1187,13 @@
         <w:spacing w:line="207" w:lineRule="exact"/>
         <w:ind w:left="340"/>
         <w:rPr>
-          <w:rFonts w:ascii="Arial" w:eastAsia="Arial" w:hAnsi="Arial" w:cs="Arial"/>
+          <w:rFonts w:eastAsia="Arial" w:cs="Arial"/>
           <w:sz w:val="18"/>
           <w:szCs w:val="18"/>
         </w:rPr>
       </w:pPr>
       <w:r>
         <w:rPr>
-          <w:rFonts w:ascii="Arial"/>
           <w:i/>
           <w:color w:val="808080"/>
           <w:sz w:val="18"/>
@@ -780,7 +1202,6 @@
       </w:r>
       <w:r>
         <w:rPr>
-          <w:rFonts w:ascii="Arial"/>
           <w:i/>
           <w:color w:val="808080"/>
           <w:spacing w:val="-2"/>
@@ -790,7 +1211,6 @@
       </w:r>
       <w:r>
         <w:rPr>
-          <w:rFonts w:ascii="Arial"/>
           <w:i/>
           <w:color w:val="808080"/>
           <w:sz w:val="18"/>
@@ -799,7 +1219,6 @@
       </w:r>
       <w:r>
         <w:rPr>
-          <w:rFonts w:ascii="Arial"/>
           <w:i/>
           <w:color w:val="808080"/>
           <w:sz w:val="18"/>
@@ -820,14 +1239,13 @@
         <w:spacing w:line="207" w:lineRule="exact"/>
         <w:ind w:left="340"/>
         <w:rPr>
-          <w:rFonts w:ascii="Arial" w:eastAsia="Arial" w:hAnsi="Arial" w:cs="Arial"/>
+          <w:rFonts w:eastAsia="Arial" w:cs="Arial"/>
           <w:sz w:val="18"/>
           <w:szCs w:val="18"/>
         </w:rPr>
       </w:pPr>
       <w:r>
         <w:rPr>
-          <w:rFonts w:ascii="Arial"/>
           <w:i/>
           <w:color w:val="808080"/>
           <w:sz w:val="18"/>
@@ -836,7 +1254,6 @@
       </w:r>
       <w:r>
         <w:rPr>
-          <w:rFonts w:ascii="Arial"/>
           <w:i/>
           <w:color w:val="808080"/>
           <w:spacing w:val="-2"/>
@@ -846,7 +1263,6 @@
       </w:r>
       <w:r>
         <w:rPr>
-          <w:rFonts w:ascii="Arial"/>
           <w:i/>
           <w:color w:val="808080"/>
           <w:sz w:val="18"/>
@@ -855,7 +1271,6 @@
       </w:r>
       <w:r>
         <w:rPr>
-          <w:rFonts w:ascii="Arial"/>
           <w:i/>
           <w:color w:val="808080"/>
           <w:sz w:val="18"/>
@@ -876,14 +1291,13 @@
         <w:spacing w:line="207" w:lineRule="exact"/>
         <w:ind w:left="340"/>
         <w:rPr>
-          <w:rFonts w:ascii="Arial" w:eastAsia="Arial" w:hAnsi="Arial" w:cs="Arial"/>
+          <w:rFonts w:eastAsia="Arial" w:cs="Arial"/>
           <w:sz w:val="18"/>
           <w:szCs w:val="18"/>
         </w:rPr>
       </w:pPr>
       <w:r>
         <w:rPr>
-          <w:rFonts w:ascii="Arial"/>
           <w:i/>
           <w:color w:val="808080"/>
           <w:sz w:val="18"/>
@@ -892,7 +1306,6 @@
       </w:r>
       <w:r>
         <w:rPr>
-          <w:rFonts w:ascii="Arial"/>
           <w:i/>
           <w:color w:val="808080"/>
           <w:spacing w:val="-6"/>
@@ -902,7 +1315,6 @@
       </w:r>
       <w:r>
         <w:rPr>
-          <w:rFonts w:ascii="Arial"/>
           <w:i/>
           <w:color w:val="808080"/>
           <w:sz w:val="18"/>
@@ -911,7 +1323,6 @@
       </w:r>
       <w:r>
         <w:rPr>
-          <w:rFonts w:ascii="Arial"/>
           <w:i/>
           <w:color w:val="808080"/>
           <w:sz w:val="18"/>
@@ -932,14 +1343,14 @@
         <w:spacing w:line="207" w:lineRule="exact"/>
         <w:ind w:left="340"/>
         <w:rPr>
-          <w:rFonts w:ascii="Arial" w:eastAsia="Arial" w:hAnsi="Arial" w:cs="Arial"/>
+          <w:rFonts w:eastAsia="Arial" w:cs="Arial"/>
           <w:sz w:val="18"/>
           <w:szCs w:val="18"/>
         </w:rPr>
       </w:pPr>
-      <w:r>
-        <w:rPr>
-          <w:rFonts w:ascii="Arial"/>
+      <w:bookmarkStart w:id="0" w:name="_GoBack"/>
+      <w:r>
+        <w:rPr>
           <w:i/>
           <w:color w:val="808080"/>
           <w:sz w:val="18"/>
@@ -948,7 +1359,6 @@
       </w:r>
       <w:r>
         <w:rPr>
-          <w:rFonts w:ascii="Arial"/>
           <w:i/>
           <w:color w:val="808080"/>
           <w:sz w:val="18"/>
@@ -957,7 +1367,6 @@
       </w:r>
       <w:r>
         <w:rPr>
-          <w:rFonts w:ascii="Arial"/>
           <w:i/>
           <w:color w:val="808080"/>
           <w:spacing w:val="-3"/>
@@ -967,7 +1376,6 @@
       </w:r>
       <w:r>
         <w:rPr>
-          <w:rFonts w:ascii="Arial"/>
           <w:i/>
           <w:color w:val="808080"/>
           <w:sz w:val="18"/>
@@ -975,10 +1383,11 @@
         <w:t>project?</w:t>
       </w:r>
     </w:p>
-    <w:p>
-      <w:pPr>
-        <w:rPr>
-          <w:rFonts w:ascii="Arial" w:eastAsia="Arial" w:hAnsi="Arial" w:cs="Arial"/>
+    <w:bookmarkEnd w:id="0"/>
+    <w:p>
+      <w:pPr>
+        <w:rPr>
+          <w:rFonts w:eastAsia="Arial" w:cs="Arial"/>
           <w:i/>
           <w:sz w:val="18"/>
           <w:szCs w:val="18"/>
@@ -988,7 +1397,7 @@
     <w:p>
       <w:pPr>
         <w:rPr>
-          <w:rFonts w:ascii="Arial" w:eastAsia="Arial" w:hAnsi="Arial" w:cs="Arial"/>
+          <w:rFonts w:eastAsia="Arial" w:cs="Arial"/>
           <w:i/>
           <w:sz w:val="18"/>
           <w:szCs w:val="18"/>
@@ -1004,7 +1413,23 @@
         </w:numPr>
       </w:pPr>
       <w:r>
-        <w:t>Develop Agent vs Agent to be released for iOS and Android devices. Agent vs Agent is a 3D real time multipla</w:t>
+        <w:t xml:space="preserve">Develop Agent </w:t>
+      </w:r>
+      <w:proofErr w:type="spellStart"/>
+      <w:r>
+        <w:t>vs</w:t>
+      </w:r>
+      <w:proofErr w:type="spellEnd"/>
+      <w:r>
+        <w:t xml:space="preserve"> Agent to be released for iOS and Android devices. Agent </w:t>
+      </w:r>
+      <w:proofErr w:type="spellStart"/>
+      <w:r>
+        <w:t>vs</w:t>
+      </w:r>
+      <w:proofErr w:type="spellEnd"/>
+      <w:r>
+        <w:t xml:space="preserve"> Agent is a 3D real time multipla</w:t>
       </w:r>
       <w:r>
         <w:t>yer game, bomb</w:t>
@@ -1024,8 +1449,6 @@
         <w:pStyle w:val="BodyText"/>
         <w:ind w:left="480" w:firstLine="0"/>
       </w:pPr>
-      <w:bookmarkStart w:id="0" w:name="_GoBack"/>
-      <w:bookmarkEnd w:id="0"/>
     </w:p>
     <w:p>
       <w:pPr>
@@ -1107,21 +1530,21 @@
         <w:spacing w:line="20" w:lineRule="exact"/>
         <w:ind w:left="155"/>
         <w:rPr>
-          <w:rFonts w:ascii="Arial" w:eastAsia="Arial" w:hAnsi="Arial" w:cs="Arial"/>
+          <w:rFonts w:eastAsia="Arial" w:cs="Arial"/>
           <w:sz w:val="2"/>
           <w:szCs w:val="2"/>
         </w:rPr>
       </w:pPr>
       <w:r>
         <w:rPr>
-          <w:rFonts w:ascii="Arial" w:eastAsia="Arial" w:hAnsi="Arial" w:cs="Arial"/>
+          <w:rFonts w:eastAsia="Arial" w:cs="Arial"/>
           <w:sz w:val="2"/>
           <w:szCs w:val="2"/>
         </w:rPr>
       </w:r>
       <w:r>
         <w:rPr>
-          <w:rFonts w:ascii="Arial" w:eastAsia="Arial" w:hAnsi="Arial" w:cs="Arial"/>
+          <w:rFonts w:eastAsia="Arial" w:cs="Arial"/>
           <w:sz w:val="2"/>
           <w:szCs w:val="2"/>
         </w:rPr>
@@ -1141,7 +1564,7 @@
       <w:pPr>
         <w:spacing w:before="6"/>
         <w:rPr>
-          <w:rFonts w:ascii="Arial" w:eastAsia="Arial" w:hAnsi="Arial" w:cs="Arial"/>
+          <w:rFonts w:eastAsia="Arial" w:cs="Arial"/>
           <w:b/>
           <w:bCs/>
           <w:sz w:val="16"/>
@@ -1190,14 +1613,13 @@
         </w:tabs>
         <w:ind w:left="340"/>
         <w:rPr>
-          <w:rFonts w:ascii="Arial" w:eastAsia="Arial" w:hAnsi="Arial" w:cs="Arial"/>
+          <w:rFonts w:eastAsia="Arial" w:cs="Arial"/>
           <w:sz w:val="18"/>
           <w:szCs w:val="18"/>
         </w:rPr>
       </w:pPr>
       <w:r>
         <w:rPr>
-          <w:rFonts w:ascii="Arial"/>
           <w:i/>
           <w:color w:val="808080"/>
           <w:sz w:val="18"/>
@@ -1206,7 +1628,6 @@
       </w:r>
       <w:r>
         <w:rPr>
-          <w:rFonts w:ascii="Arial"/>
           <w:i/>
           <w:color w:val="808080"/>
           <w:spacing w:val="-2"/>
@@ -1216,7 +1637,6 @@
       </w:r>
       <w:r>
         <w:rPr>
-          <w:rFonts w:ascii="Arial"/>
           <w:i/>
           <w:color w:val="808080"/>
           <w:sz w:val="18"/>
@@ -1236,14 +1656,13 @@
         </w:tabs>
         <w:ind w:left="340"/>
         <w:rPr>
-          <w:rFonts w:ascii="Arial" w:eastAsia="Arial" w:hAnsi="Arial" w:cs="Arial"/>
+          <w:rFonts w:eastAsia="Arial" w:cs="Arial"/>
           <w:sz w:val="18"/>
           <w:szCs w:val="18"/>
         </w:rPr>
       </w:pPr>
       <w:r>
         <w:rPr>
-          <w:rFonts w:ascii="Arial"/>
           <w:i/>
           <w:color w:val="808080"/>
           <w:sz w:val="18"/>
@@ -1252,7 +1671,6 @@
       </w:r>
       <w:r>
         <w:rPr>
-          <w:rFonts w:ascii="Arial"/>
           <w:i/>
           <w:color w:val="808080"/>
           <w:spacing w:val="-3"/>
@@ -1262,7 +1680,6 @@
       </w:r>
       <w:r>
         <w:rPr>
-          <w:rFonts w:ascii="Arial"/>
           <w:i/>
           <w:color w:val="808080"/>
           <w:sz w:val="18"/>
@@ -1309,14 +1726,13 @@
         <w:spacing w:line="207" w:lineRule="exact"/>
         <w:ind w:left="340"/>
         <w:rPr>
-          <w:rFonts w:ascii="Arial" w:eastAsia="Arial" w:hAnsi="Arial" w:cs="Arial"/>
+          <w:rFonts w:eastAsia="Arial" w:cs="Arial"/>
           <w:sz w:val="18"/>
           <w:szCs w:val="18"/>
         </w:rPr>
       </w:pPr>
       <w:r>
         <w:rPr>
-          <w:rFonts w:ascii="Arial"/>
           <w:i/>
           <w:color w:val="808080"/>
           <w:sz w:val="18"/>
@@ -1325,7 +1741,6 @@
       </w:r>
       <w:r>
         <w:rPr>
-          <w:rFonts w:ascii="Arial"/>
           <w:i/>
           <w:color w:val="808080"/>
           <w:spacing w:val="-6"/>
@@ -1335,7 +1750,6 @@
       </w:r>
       <w:r>
         <w:rPr>
-          <w:rFonts w:ascii="Arial"/>
           <w:i/>
           <w:color w:val="808080"/>
           <w:sz w:val="18"/>
@@ -1356,14 +1770,13 @@
         <w:spacing w:line="207" w:lineRule="exact"/>
         <w:ind w:left="340"/>
         <w:rPr>
-          <w:rFonts w:ascii="Arial" w:eastAsia="Arial" w:hAnsi="Arial" w:cs="Arial"/>
+          <w:rFonts w:eastAsia="Arial" w:cs="Arial"/>
           <w:sz w:val="18"/>
           <w:szCs w:val="18"/>
         </w:rPr>
       </w:pPr>
       <w:r>
         <w:rPr>
-          <w:rFonts w:ascii="Arial"/>
           <w:i/>
           <w:color w:val="808080"/>
           <w:sz w:val="18"/>
@@ -1372,7 +1785,6 @@
       </w:r>
       <w:r>
         <w:rPr>
-          <w:rFonts w:ascii="Arial"/>
           <w:i/>
           <w:color w:val="808080"/>
           <w:spacing w:val="-3"/>
@@ -1382,7 +1794,6 @@
       </w:r>
       <w:r>
         <w:rPr>
-          <w:rFonts w:ascii="Arial"/>
           <w:i/>
           <w:color w:val="808080"/>
           <w:sz w:val="18"/>
@@ -1402,14 +1813,13 @@
         </w:tabs>
         <w:ind w:left="340"/>
         <w:rPr>
-          <w:rFonts w:ascii="Arial" w:eastAsia="Arial" w:hAnsi="Arial" w:cs="Arial"/>
+          <w:rFonts w:eastAsia="Arial" w:cs="Arial"/>
           <w:sz w:val="18"/>
           <w:szCs w:val="18"/>
         </w:rPr>
       </w:pPr>
       <w:r>
         <w:rPr>
-          <w:rFonts w:ascii="Arial"/>
           <w:i/>
           <w:color w:val="808080"/>
           <w:sz w:val="18"/>
@@ -1418,7 +1828,6 @@
       </w:r>
       <w:r>
         <w:rPr>
-          <w:rFonts w:ascii="Arial"/>
           <w:i/>
           <w:color w:val="808080"/>
           <w:spacing w:val="-9"/>
@@ -1428,7 +1837,6 @@
       </w:r>
       <w:r>
         <w:rPr>
-          <w:rFonts w:ascii="Arial"/>
           <w:i/>
           <w:color w:val="808080"/>
           <w:sz w:val="18"/>
@@ -1439,7 +1847,7 @@
     <w:p>
       <w:pPr>
         <w:rPr>
-          <w:rFonts w:ascii="Arial" w:eastAsia="Arial" w:hAnsi="Arial" w:cs="Arial"/>
+          <w:rFonts w:eastAsia="Arial" w:cs="Arial"/>
           <w:i/>
           <w:sz w:val="18"/>
           <w:szCs w:val="18"/>
@@ -1450,7 +1858,7 @@
       <w:pPr>
         <w:spacing w:before="1"/>
         <w:rPr>
-          <w:rFonts w:ascii="Arial" w:eastAsia="Arial" w:hAnsi="Arial" w:cs="Arial"/>
+          <w:rFonts w:eastAsia="Arial" w:cs="Arial"/>
           <w:i/>
           <w:sz w:val="26"/>
           <w:szCs w:val="26"/>
@@ -1482,21 +1890,21 @@
         <w:spacing w:line="20" w:lineRule="exact"/>
         <w:ind w:left="155"/>
         <w:rPr>
-          <w:rFonts w:ascii="Arial" w:eastAsia="Arial" w:hAnsi="Arial" w:cs="Arial"/>
+          <w:rFonts w:eastAsia="Arial" w:cs="Arial"/>
           <w:sz w:val="2"/>
           <w:szCs w:val="2"/>
         </w:rPr>
       </w:pPr>
       <w:r>
         <w:rPr>
-          <w:rFonts w:ascii="Arial" w:eastAsia="Arial" w:hAnsi="Arial" w:cs="Arial"/>
+          <w:rFonts w:eastAsia="Arial" w:cs="Arial"/>
           <w:sz w:val="2"/>
           <w:szCs w:val="2"/>
         </w:rPr>
       </w:r>
       <w:r>
         <w:rPr>
-          <w:rFonts w:ascii="Arial" w:eastAsia="Arial" w:hAnsi="Arial" w:cs="Arial"/>
+          <w:rFonts w:eastAsia="Arial" w:cs="Arial"/>
           <w:sz w:val="2"/>
           <w:szCs w:val="2"/>
         </w:rPr>
@@ -1516,7 +1924,7 @@
       <w:pPr>
         <w:spacing w:before="1"/>
         <w:rPr>
-          <w:rFonts w:ascii="Arial" w:eastAsia="Arial" w:hAnsi="Arial" w:cs="Arial"/>
+          <w:rFonts w:eastAsia="Arial" w:cs="Arial"/>
           <w:b/>
           <w:bCs/>
           <w:sz w:val="16"/>
@@ -1537,14 +1945,13 @@
         <w:spacing w:before="77" w:line="207" w:lineRule="exact"/>
         <w:ind w:left="340"/>
         <w:rPr>
-          <w:rFonts w:ascii="Arial" w:eastAsia="Arial" w:hAnsi="Arial" w:cs="Arial"/>
+          <w:rFonts w:eastAsia="Arial" w:cs="Arial"/>
           <w:sz w:val="18"/>
           <w:szCs w:val="18"/>
         </w:rPr>
       </w:pPr>
       <w:r>
         <w:rPr>
-          <w:rFonts w:ascii="Arial"/>
           <w:i/>
           <w:color w:val="808080"/>
           <w:sz w:val="18"/>
@@ -1553,7 +1960,6 @@
       </w:r>
       <w:r>
         <w:rPr>
-          <w:rFonts w:ascii="Arial"/>
           <w:i/>
           <w:color w:val="808080"/>
           <w:spacing w:val="-6"/>
@@ -1563,7 +1969,6 @@
       </w:r>
       <w:r>
         <w:rPr>
-          <w:rFonts w:ascii="Arial"/>
           <w:i/>
           <w:color w:val="808080"/>
           <w:sz w:val="18"/>
@@ -1584,14 +1989,13 @@
         <w:spacing w:line="207" w:lineRule="exact"/>
         <w:ind w:left="340"/>
         <w:rPr>
-          <w:rFonts w:ascii="Arial" w:eastAsia="Arial" w:hAnsi="Arial" w:cs="Arial"/>
+          <w:rFonts w:eastAsia="Arial" w:cs="Arial"/>
           <w:sz w:val="18"/>
           <w:szCs w:val="18"/>
         </w:rPr>
       </w:pPr>
       <w:r>
         <w:rPr>
-          <w:rFonts w:ascii="Arial"/>
           <w:i/>
           <w:color w:val="808080"/>
           <w:sz w:val="18"/>
@@ -1600,7 +2004,6 @@
       </w:r>
       <w:r>
         <w:rPr>
-          <w:rFonts w:ascii="Arial"/>
           <w:i/>
           <w:color w:val="808080"/>
           <w:spacing w:val="-3"/>
@@ -1610,7 +2013,6 @@
       </w:r>
       <w:r>
         <w:rPr>
-          <w:rFonts w:ascii="Arial"/>
           <w:i/>
           <w:color w:val="808080"/>
           <w:sz w:val="18"/>
@@ -1621,7 +2023,7 @@
     <w:p>
       <w:pPr>
         <w:rPr>
-          <w:rFonts w:ascii="Arial" w:eastAsia="Arial" w:hAnsi="Arial" w:cs="Arial"/>
+          <w:rFonts w:eastAsia="Arial" w:cs="Arial"/>
           <w:i/>
           <w:sz w:val="18"/>
           <w:szCs w:val="18"/>
@@ -1632,7 +2034,7 @@
       <w:pPr>
         <w:spacing w:before="1"/>
         <w:rPr>
-          <w:rFonts w:ascii="Arial" w:eastAsia="Arial" w:hAnsi="Arial" w:cs="Arial"/>
+          <w:rFonts w:eastAsia="Arial" w:cs="Arial"/>
           <w:i/>
           <w:sz w:val="26"/>
           <w:szCs w:val="26"/>
@@ -1673,21 +2075,21 @@
         <w:spacing w:line="20" w:lineRule="exact"/>
         <w:ind w:left="155"/>
         <w:rPr>
-          <w:rFonts w:ascii="Arial" w:eastAsia="Arial" w:hAnsi="Arial" w:cs="Arial"/>
+          <w:rFonts w:eastAsia="Arial" w:cs="Arial"/>
           <w:sz w:val="2"/>
           <w:szCs w:val="2"/>
         </w:rPr>
       </w:pPr>
       <w:r>
         <w:rPr>
-          <w:rFonts w:ascii="Arial" w:eastAsia="Arial" w:hAnsi="Arial" w:cs="Arial"/>
+          <w:rFonts w:eastAsia="Arial" w:cs="Arial"/>
           <w:sz w:val="2"/>
           <w:szCs w:val="2"/>
         </w:rPr>
       </w:r>
       <w:r>
         <w:rPr>
-          <w:rFonts w:ascii="Arial" w:eastAsia="Arial" w:hAnsi="Arial" w:cs="Arial"/>
+          <w:rFonts w:eastAsia="Arial" w:cs="Arial"/>
           <w:sz w:val="2"/>
           <w:szCs w:val="2"/>
         </w:rPr>
@@ -1707,7 +2109,7 @@
       <w:pPr>
         <w:spacing w:before="2"/>
         <w:rPr>
-          <w:rFonts w:ascii="Arial" w:eastAsia="Arial" w:hAnsi="Arial" w:cs="Arial"/>
+          <w:rFonts w:eastAsia="Arial" w:cs="Arial"/>
           <w:b/>
           <w:bCs/>
           <w:sz w:val="16"/>
@@ -1728,14 +2130,13 @@
         <w:spacing w:before="77" w:line="207" w:lineRule="exact"/>
         <w:ind w:left="340"/>
         <w:rPr>
-          <w:rFonts w:ascii="Arial" w:eastAsia="Arial" w:hAnsi="Arial" w:cs="Arial"/>
+          <w:rFonts w:eastAsia="Arial" w:cs="Arial"/>
           <w:sz w:val="18"/>
           <w:szCs w:val="18"/>
         </w:rPr>
       </w:pPr>
       <w:r>
         <w:rPr>
-          <w:rFonts w:ascii="Arial"/>
           <w:i/>
           <w:color w:val="808080"/>
           <w:sz w:val="18"/>
@@ -1744,7 +2145,6 @@
       </w:r>
       <w:r>
         <w:rPr>
-          <w:rFonts w:ascii="Arial"/>
           <w:i/>
           <w:color w:val="808080"/>
           <w:spacing w:val="-2"/>
@@ -1754,7 +2154,6 @@
       </w:r>
       <w:r>
         <w:rPr>
-          <w:rFonts w:ascii="Arial"/>
           <w:i/>
           <w:color w:val="808080"/>
           <w:sz w:val="18"/>
@@ -1775,14 +2174,13 @@
         <w:spacing w:line="207" w:lineRule="exact"/>
         <w:ind w:left="340"/>
         <w:rPr>
-          <w:rFonts w:ascii="Arial" w:eastAsia="Arial" w:hAnsi="Arial" w:cs="Arial"/>
+          <w:rFonts w:eastAsia="Arial" w:cs="Arial"/>
           <w:sz w:val="18"/>
           <w:szCs w:val="18"/>
         </w:rPr>
       </w:pPr>
       <w:r>
         <w:rPr>
-          <w:rFonts w:ascii="Arial"/>
           <w:i/>
           <w:color w:val="808080"/>
           <w:sz w:val="18"/>
@@ -1791,7 +2189,6 @@
       </w:r>
       <w:r>
         <w:rPr>
-          <w:rFonts w:ascii="Arial"/>
           <w:i/>
           <w:color w:val="808080"/>
           <w:spacing w:val="-2"/>
@@ -1801,7 +2198,6 @@
       </w:r>
       <w:r>
         <w:rPr>
-          <w:rFonts w:ascii="Arial"/>
           <w:i/>
           <w:color w:val="808080"/>
           <w:sz w:val="18"/>
@@ -1822,14 +2218,13 @@
         <w:spacing w:line="207" w:lineRule="exact"/>
         <w:ind w:hanging="109"/>
         <w:rPr>
-          <w:rFonts w:ascii="Arial" w:eastAsia="Arial" w:hAnsi="Arial" w:cs="Arial"/>
+          <w:rFonts w:eastAsia="Arial" w:cs="Arial"/>
           <w:sz w:val="18"/>
           <w:szCs w:val="18"/>
         </w:rPr>
       </w:pPr>
       <w:r>
         <w:rPr>
-          <w:rFonts w:ascii="Arial"/>
           <w:i/>
           <w:color w:val="808080"/>
           <w:sz w:val="18"/>
@@ -1838,7 +2233,6 @@
       </w:r>
       <w:r>
         <w:rPr>
-          <w:rFonts w:ascii="Arial"/>
           <w:i/>
           <w:color w:val="808080"/>
           <w:spacing w:val="-3"/>
@@ -1848,7 +2242,6 @@
       </w:r>
       <w:r>
         <w:rPr>
-          <w:rFonts w:ascii="Arial"/>
           <w:i/>
           <w:color w:val="808080"/>
           <w:sz w:val="18"/>
@@ -1869,14 +2262,13 @@
         <w:spacing w:line="207" w:lineRule="exact"/>
         <w:ind w:left="481"/>
         <w:rPr>
-          <w:rFonts w:ascii="Arial" w:eastAsia="Arial" w:hAnsi="Arial" w:cs="Arial"/>
+          <w:rFonts w:eastAsia="Arial" w:cs="Arial"/>
           <w:sz w:val="18"/>
           <w:szCs w:val="18"/>
         </w:rPr>
       </w:pPr>
       <w:r>
         <w:rPr>
-          <w:rFonts w:ascii="Arial"/>
           <w:i/>
           <w:color w:val="808080"/>
           <w:sz w:val="18"/>
@@ -1885,7 +2277,6 @@
       </w:r>
       <w:r>
         <w:rPr>
-          <w:rFonts w:ascii="Arial"/>
           <w:i/>
           <w:color w:val="808080"/>
           <w:spacing w:val="-6"/>
@@ -1895,7 +2286,6 @@
       </w:r>
       <w:r>
         <w:rPr>
-          <w:rFonts w:ascii="Arial"/>
           <w:i/>
           <w:color w:val="808080"/>
           <w:sz w:val="18"/>
@@ -1906,7 +2296,7 @@
     <w:p>
       <w:pPr>
         <w:rPr>
-          <w:rFonts w:ascii="Arial" w:eastAsia="Arial" w:hAnsi="Arial" w:cs="Arial"/>
+          <w:rFonts w:eastAsia="Arial" w:cs="Arial"/>
           <w:i/>
           <w:sz w:val="18"/>
           <w:szCs w:val="18"/>
@@ -1917,7 +2307,7 @@
       <w:pPr>
         <w:spacing w:before="1"/>
         <w:rPr>
-          <w:rFonts w:ascii="Arial" w:eastAsia="Arial" w:hAnsi="Arial" w:cs="Arial"/>
+          <w:rFonts w:eastAsia="Arial" w:cs="Arial"/>
           <w:i/>
           <w:sz w:val="26"/>
           <w:szCs w:val="26"/>
@@ -1949,21 +2339,21 @@
         <w:spacing w:line="20" w:lineRule="exact"/>
         <w:ind w:left="155"/>
         <w:rPr>
-          <w:rFonts w:ascii="Arial" w:eastAsia="Arial" w:hAnsi="Arial" w:cs="Arial"/>
+          <w:rFonts w:eastAsia="Arial" w:cs="Arial"/>
           <w:sz w:val="2"/>
           <w:szCs w:val="2"/>
         </w:rPr>
       </w:pPr>
       <w:r>
         <w:rPr>
-          <w:rFonts w:ascii="Arial" w:eastAsia="Arial" w:hAnsi="Arial" w:cs="Arial"/>
+          <w:rFonts w:eastAsia="Arial" w:cs="Arial"/>
           <w:sz w:val="2"/>
           <w:szCs w:val="2"/>
         </w:rPr>
       </w:r>
       <w:r>
         <w:rPr>
-          <w:rFonts w:ascii="Arial" w:eastAsia="Arial" w:hAnsi="Arial" w:cs="Arial"/>
+          <w:rFonts w:eastAsia="Arial" w:cs="Arial"/>
           <w:sz w:val="2"/>
           <w:szCs w:val="2"/>
         </w:rPr>
@@ -1983,7 +2373,7 @@
       <w:pPr>
         <w:spacing w:before="1"/>
         <w:rPr>
-          <w:rFonts w:ascii="Arial" w:eastAsia="Arial" w:hAnsi="Arial" w:cs="Arial"/>
+          <w:rFonts w:eastAsia="Arial" w:cs="Arial"/>
           <w:b/>
           <w:bCs/>
           <w:sz w:val="16"/>
@@ -2004,14 +2394,13 @@
         <w:spacing w:before="77"/>
         <w:ind w:right="446" w:firstLine="0"/>
         <w:rPr>
-          <w:rFonts w:ascii="Arial" w:eastAsia="Arial" w:hAnsi="Arial" w:cs="Arial"/>
+          <w:rFonts w:eastAsia="Arial" w:cs="Arial"/>
           <w:sz w:val="18"/>
           <w:szCs w:val="18"/>
         </w:rPr>
       </w:pPr>
       <w:r>
         <w:rPr>
-          <w:rFonts w:ascii="Arial"/>
           <w:i/>
           <w:color w:val="808080"/>
           <w:sz w:val="18"/>
@@ -2020,7 +2409,6 @@
       </w:r>
       <w:r>
         <w:rPr>
-          <w:rFonts w:ascii="Arial"/>
           <w:i/>
           <w:color w:val="808080"/>
           <w:spacing w:val="-2"/>
@@ -2030,7 +2418,6 @@
       </w:r>
       <w:r>
         <w:rPr>
-          <w:rFonts w:ascii="Arial"/>
           <w:i/>
           <w:color w:val="808080"/>
           <w:sz w:val="18"/>
@@ -2039,7 +2426,6 @@
       </w:r>
       <w:r>
         <w:rPr>
-          <w:rFonts w:ascii="Arial"/>
           <w:i/>
           <w:color w:val="808080"/>
           <w:spacing w:val="-2"/>
@@ -2049,7 +2435,6 @@
       </w:r>
       <w:r>
         <w:rPr>
-          <w:rFonts w:ascii="Arial"/>
           <w:i/>
           <w:color w:val="808080"/>
           <w:sz w:val="18"/>
@@ -2058,7 +2443,6 @@
       </w:r>
       <w:r>
         <w:rPr>
-          <w:rFonts w:ascii="Arial"/>
           <w:i/>
           <w:color w:val="808080"/>
           <w:spacing w:val="-2"/>
@@ -2068,7 +2452,6 @@
       </w:r>
       <w:r>
         <w:rPr>
-          <w:rFonts w:ascii="Arial"/>
           <w:i/>
           <w:color w:val="808080"/>
           <w:sz w:val="18"/>
@@ -2077,7 +2460,6 @@
       </w:r>
       <w:r>
         <w:rPr>
-          <w:rFonts w:ascii="Arial"/>
           <w:i/>
           <w:color w:val="808080"/>
           <w:spacing w:val="-2"/>
@@ -2087,7 +2469,6 @@
       </w:r>
       <w:r>
         <w:rPr>
-          <w:rFonts w:ascii="Arial"/>
           <w:i/>
           <w:color w:val="808080"/>
           <w:sz w:val="18"/>
@@ -2096,7 +2477,6 @@
       </w:r>
       <w:r>
         <w:rPr>
-          <w:rFonts w:ascii="Arial"/>
           <w:i/>
           <w:color w:val="808080"/>
           <w:spacing w:val="-2"/>
@@ -2106,7 +2486,6 @@
       </w:r>
       <w:r>
         <w:rPr>
-          <w:rFonts w:ascii="Arial"/>
           <w:i/>
           <w:color w:val="808080"/>
           <w:sz w:val="18"/>
@@ -2115,7 +2494,6 @@
       </w:r>
       <w:r>
         <w:rPr>
-          <w:rFonts w:ascii="Arial"/>
           <w:i/>
           <w:color w:val="808080"/>
           <w:spacing w:val="-1"/>
@@ -2125,7 +2503,6 @@
       </w:r>
       <w:r>
         <w:rPr>
-          <w:rFonts w:ascii="Arial"/>
           <w:i/>
           <w:color w:val="808080"/>
           <w:sz w:val="18"/>
@@ -2134,7 +2511,6 @@
       </w:r>
       <w:r>
         <w:rPr>
-          <w:rFonts w:ascii="Arial"/>
           <w:i/>
           <w:color w:val="808080"/>
           <w:spacing w:val="-2"/>
@@ -2144,7 +2520,6 @@
       </w:r>
       <w:r>
         <w:rPr>
-          <w:rFonts w:ascii="Arial"/>
           <w:i/>
           <w:color w:val="808080"/>
           <w:sz w:val="18"/>
@@ -2153,7 +2528,6 @@
       </w:r>
       <w:r>
         <w:rPr>
-          <w:rFonts w:ascii="Arial"/>
           <w:i/>
           <w:color w:val="808080"/>
           <w:spacing w:val="-3"/>
@@ -2163,7 +2537,6 @@
       </w:r>
       <w:r>
         <w:rPr>
-          <w:rFonts w:ascii="Arial"/>
           <w:i/>
           <w:color w:val="808080"/>
           <w:sz w:val="18"/>
@@ -2172,7 +2545,6 @@
       </w:r>
       <w:r>
         <w:rPr>
-          <w:rFonts w:ascii="Arial"/>
           <w:i/>
           <w:color w:val="808080"/>
           <w:spacing w:val="-3"/>
@@ -2182,7 +2554,6 @@
       </w:r>
       <w:r>
         <w:rPr>
-          <w:rFonts w:ascii="Arial"/>
           <w:i/>
           <w:color w:val="808080"/>
           <w:sz w:val="18"/>
@@ -2191,7 +2562,6 @@
       </w:r>
       <w:r>
         <w:rPr>
-          <w:rFonts w:ascii="Arial"/>
           <w:i/>
           <w:color w:val="808080"/>
           <w:spacing w:val="-2"/>
@@ -2201,7 +2571,6 @@
       </w:r>
       <w:r>
         <w:rPr>
-          <w:rFonts w:ascii="Arial"/>
           <w:i/>
           <w:color w:val="808080"/>
           <w:sz w:val="18"/>
@@ -2210,7 +2579,6 @@
       </w:r>
       <w:r>
         <w:rPr>
-          <w:rFonts w:ascii="Arial"/>
           <w:i/>
           <w:color w:val="808080"/>
           <w:spacing w:val="-3"/>
@@ -2220,7 +2588,6 @@
       </w:r>
       <w:r>
         <w:rPr>
-          <w:rFonts w:ascii="Arial"/>
           <w:i/>
           <w:color w:val="808080"/>
           <w:sz w:val="18"/>
@@ -2229,7 +2596,6 @@
       </w:r>
       <w:r>
         <w:rPr>
-          <w:rFonts w:ascii="Arial"/>
           <w:i/>
           <w:color w:val="808080"/>
           <w:spacing w:val="-3"/>
@@ -2239,7 +2605,6 @@
       </w:r>
       <w:r>
         <w:rPr>
-          <w:rFonts w:ascii="Arial"/>
           <w:i/>
           <w:color w:val="808080"/>
           <w:sz w:val="18"/>
@@ -2248,7 +2613,6 @@
       </w:r>
       <w:r>
         <w:rPr>
-          <w:rFonts w:ascii="Arial"/>
           <w:i/>
           <w:color w:val="808080"/>
           <w:spacing w:val="-3"/>
@@ -2258,7 +2622,6 @@
       </w:r>
       <w:r>
         <w:rPr>
-          <w:rFonts w:ascii="Arial"/>
           <w:i/>
           <w:color w:val="808080"/>
           <w:sz w:val="18"/>
@@ -2267,7 +2630,6 @@
       </w:r>
       <w:r>
         <w:rPr>
-          <w:rFonts w:ascii="Arial"/>
           <w:i/>
           <w:color w:val="808080"/>
           <w:spacing w:val="-1"/>
@@ -2277,7 +2639,6 @@
       </w:r>
       <w:r>
         <w:rPr>
-          <w:rFonts w:ascii="Arial"/>
           <w:i/>
           <w:color w:val="808080"/>
           <w:sz w:val="18"/>
@@ -2286,7 +2647,6 @@
       </w:r>
       <w:r>
         <w:rPr>
-          <w:rFonts w:ascii="Arial"/>
           <w:i/>
           <w:color w:val="808080"/>
           <w:spacing w:val="-3"/>
@@ -2296,7 +2656,6 @@
       </w:r>
       <w:r>
         <w:rPr>
-          <w:rFonts w:ascii="Arial"/>
           <w:i/>
           <w:color w:val="808080"/>
           <w:sz w:val="18"/>
@@ -2305,7 +2664,6 @@
       </w:r>
       <w:r>
         <w:rPr>
-          <w:rFonts w:ascii="Arial"/>
           <w:i/>
           <w:color w:val="808080"/>
           <w:spacing w:val="-2"/>
@@ -2315,7 +2673,6 @@
       </w:r>
       <w:r>
         <w:rPr>
-          <w:rFonts w:ascii="Arial"/>
           <w:i/>
           <w:color w:val="808080"/>
           <w:sz w:val="18"/>
@@ -2324,7 +2681,6 @@
       </w:r>
       <w:r>
         <w:rPr>
-          <w:rFonts w:ascii="Arial"/>
           <w:i/>
           <w:color w:val="808080"/>
           <w:spacing w:val="-3"/>
@@ -2334,7 +2690,6 @@
       </w:r>
       <w:r>
         <w:rPr>
-          <w:rFonts w:ascii="Arial"/>
           <w:i/>
           <w:color w:val="808080"/>
           <w:sz w:val="18"/>
@@ -2343,7 +2698,6 @@
       </w:r>
       <w:r>
         <w:rPr>
-          <w:rFonts w:ascii="Arial"/>
           <w:i/>
           <w:color w:val="808080"/>
           <w:spacing w:val="-3"/>
@@ -2353,7 +2707,6 @@
       </w:r>
       <w:r>
         <w:rPr>
-          <w:rFonts w:ascii="Arial"/>
           <w:i/>
           <w:color w:val="808080"/>
           <w:sz w:val="18"/>
@@ -2362,7 +2715,6 @@
       </w:r>
       <w:r>
         <w:rPr>
-          <w:rFonts w:ascii="Arial"/>
           <w:i/>
           <w:color w:val="808080"/>
           <w:spacing w:val="-3"/>
@@ -2372,7 +2724,6 @@
       </w:r>
       <w:r>
         <w:rPr>
-          <w:rFonts w:ascii="Arial"/>
           <w:i/>
           <w:color w:val="808080"/>
           <w:sz w:val="18"/>
@@ -2381,7 +2732,6 @@
       </w:r>
       <w:r>
         <w:rPr>
-          <w:rFonts w:ascii="Arial"/>
           <w:i/>
           <w:color w:val="808080"/>
           <w:spacing w:val="-2"/>
@@ -2391,7 +2741,6 @@
       </w:r>
       <w:r>
         <w:rPr>
-          <w:rFonts w:ascii="Arial"/>
           <w:i/>
           <w:color w:val="808080"/>
           <w:sz w:val="18"/>
@@ -2400,11 +2749,14 @@
       </w:r>
     </w:p>
     <w:sectPr>
-      <w:headerReference w:type="default" r:id="rId7"/>
-      <w:footerReference w:type="default" r:id="rId8"/>
+      <w:headerReference w:type="default" r:id="rId8"/>
+      <w:footerReference w:type="default" r:id="rId9"/>
       <w:pgSz w:w="11910" w:h="16840"/>
       <w:pgMar w:top="1560" w:right="1300" w:bottom="1180" w:left="1220" w:header="1033" w:footer="990" w:gutter="0"/>
+      <w:pgNumType w:start="0"/>
       <w:cols w:space="720"/>
+      <w:titlePg/>
+      <w:docGrid w:linePitch="299"/>
     </w:sectPr>
   </w:body>
 </w:document>
@@ -2440,6 +2792,9 @@
       </w:rPr>
     </w:pPr>
     <w:r>
+      <w:rPr>
+        <w:sz w:val="22"/>
+      </w:rPr>
       <w:pict>
         <v:shapetype id="_x0000_t75" coordsize="21600,21600" o:spt="75" o:preferrelative="t" path="m@4@5l@4@11@9@11@9@5xe" filled="f" stroked="f">
           <v:stroke joinstyle="miter"/>
@@ -2467,6 +2822,9 @@
       </w:pict>
     </w:r>
     <w:r>
+      <w:rPr>
+        <w:sz w:val="22"/>
+      </w:rPr>
       <w:pict>
         <v:group id="_x0000_s2050" style="position:absolute;margin-left:70.5pt;margin-top:781.45pt;width:454.45pt;height:.1pt;z-index:-7360;mso-position-horizontal-relative:page;mso-position-vertical-relative:page" coordorigin="1410,15629" coordsize="9089,2">
           <v:shape id="_x0000_s2051" style="position:absolute;left:1410;top:15629;width:9089;height:2" coordorigin="1410,15629" coordsize="9089,0" path="m1410,15629r9089,e" filled="f" strokeweight=".48pt">
@@ -2477,6 +2835,9 @@
       </w:pict>
     </w:r>
     <w:r>
+      <w:rPr>
+        <w:sz w:val="22"/>
+      </w:rPr>
       <w:pict>
         <v:shapetype id="_x0000_t202" coordsize="21600,21600" o:spt="202" path="m,l,21600r21600,l21600,xe">
           <v:stroke joinstyle="miter"/>
@@ -2490,7 +2851,7 @@
                   <w:spacing w:line="225" w:lineRule="exact"/>
                   <w:ind w:left="40"/>
                   <w:rPr>
-                    <w:rFonts w:ascii="Arial" w:eastAsia="Arial" w:hAnsi="Arial" w:cs="Arial"/>
+                    <w:rFonts w:eastAsia="Arial" w:cs="Arial"/>
                     <w:sz w:val="20"/>
                     <w:szCs w:val="20"/>
                   </w:rPr>
@@ -2500,7 +2861,6 @@
                 </w:r>
                 <w:r>
                   <w:rPr>
-                    <w:rFonts w:ascii="Arial"/>
                     <w:sz w:val="20"/>
                   </w:rPr>
                   <w:instrText xml:space="preserve"> PAGE </w:instrText>
@@ -2510,7 +2870,6 @@
                 </w:r>
                 <w:r>
                   <w:rPr>
-                    <w:rFonts w:ascii="Arial"/>
                     <w:noProof/>
                     <w:sz w:val="20"/>
                   </w:rPr>
@@ -2560,6 +2919,9 @@
       </w:rPr>
     </w:pPr>
     <w:r>
+      <w:rPr>
+        <w:sz w:val="22"/>
+      </w:rPr>
       <w:pict>
         <v:group id="_x0000_s2055" style="position:absolute;margin-left:70.5pt;margin-top:78.25pt;width:454.45pt;height:.1pt;z-index:-7456;mso-position-horizontal-relative:page;mso-position-vertical-relative:page" coordorigin="1410,1565" coordsize="9089,2">
           <v:shape id="_x0000_s2056" style="position:absolute;left:1410;top:1565;width:9089;height:2" coordorigin="1410,1565" coordsize="9089,0" path="m1410,1565r9089,e" filled="f" strokeweight=".48pt">
@@ -2570,6 +2932,9 @@
       </w:pict>
     </w:r>
     <w:r>
+      <w:rPr>
+        <w:sz w:val="22"/>
+      </w:rPr>
       <w:pict>
         <v:shapetype id="_x0000_t202" coordsize="21600,21600" o:spt="202" path="m,l,21600r21600,l21600,xe">
           <v:stroke joinstyle="miter"/>
@@ -2583,21 +2948,19 @@
                   <w:spacing w:line="278" w:lineRule="auto"/>
                   <w:ind w:left="20" w:right="18"/>
                   <w:rPr>
-                    <w:rFonts w:ascii="Arial" w:eastAsia="Arial" w:hAnsi="Arial" w:cs="Arial"/>
+                    <w:rFonts w:eastAsia="Arial" w:cs="Arial"/>
                     <w:sz w:val="20"/>
                     <w:szCs w:val="20"/>
                   </w:rPr>
                 </w:pPr>
                 <w:r>
                   <w:rPr>
-                    <w:rFonts w:ascii="Arial"/>
                     <w:sz w:val="20"/>
                   </w:rPr>
                   <w:t>D</w:t>
                 </w:r>
                 <w:r>
                   <w:rPr>
-                    <w:rFonts w:ascii="Arial"/>
                     <w:spacing w:val="-1"/>
                     <w:sz w:val="20"/>
                   </w:rPr>
@@ -2605,14 +2968,12 @@
                 </w:r>
                 <w:r>
                   <w:rPr>
-                    <w:rFonts w:ascii="Arial"/>
                     <w:sz w:val="20"/>
                   </w:rPr>
                   <w:t>2</w:t>
                 </w:r>
                 <w:r>
                   <w:rPr>
-                    <w:rFonts w:ascii="Arial"/>
                     <w:spacing w:val="-2"/>
                     <w:sz w:val="20"/>
                   </w:rPr>
@@ -2620,242 +2981,196 @@
                 </w:r>
                 <w:r>
                   <w:rPr>
-                    <w:rFonts w:ascii="Arial"/>
                     <w:sz w:val="20"/>
                   </w:rPr>
                   <w:t>24</w:t>
                 </w:r>
                 <w:r>
                   <w:rPr>
-                    <w:rFonts w:ascii="Arial"/>
                     <w:spacing w:val="-1"/>
                     <w:sz w:val="20"/>
                   </w:rPr>
+                  <w:t xml:space="preserve"> P</w:t>
+                </w:r>
+                <w:r>
+                  <w:rPr>
+                    <w:sz w:val="20"/>
+                  </w:rPr>
+                  <w:t>r</w:t>
+                </w:r>
+                <w:r>
+                  <w:rPr>
+                    <w:spacing w:val="-2"/>
+                    <w:sz w:val="20"/>
+                  </w:rPr>
+                  <w:t>o</w:t>
+                </w:r>
+                <w:r>
+                  <w:rPr>
+                    <w:sz w:val="20"/>
+                  </w:rPr>
+                  <w:t>duc</w:t>
+                </w:r>
+                <w:r>
+                  <w:rPr>
+                    <w:spacing w:val="-1"/>
+                    <w:sz w:val="20"/>
+                  </w:rPr>
+                  <w:t>ti</w:t>
+                </w:r>
+                <w:r>
+                  <w:rPr>
+                    <w:spacing w:val="-2"/>
+                    <w:sz w:val="20"/>
+                  </w:rPr>
+                  <w:t>o</w:t>
+                </w:r>
+                <w:r>
+                  <w:rPr>
+                    <w:sz w:val="20"/>
+                  </w:rPr>
+                  <w:t>n</w:t>
+                </w:r>
+                <w:r>
+                  <w:rPr>
+                    <w:spacing w:val="-1"/>
+                    <w:sz w:val="20"/>
+                  </w:rPr>
                   <w:t xml:space="preserve"> </w:t>
                 </w:r>
                 <w:r>
                   <w:rPr>
-                    <w:rFonts w:ascii="Arial"/>
+                    <w:sz w:val="20"/>
+                  </w:rPr>
+                  <w:t>and</w:t>
+                </w:r>
+                <w:r>
+                  <w:rPr>
                     <w:spacing w:val="-1"/>
                     <w:sz w:val="20"/>
                   </w:rPr>
+                  <w:t xml:space="preserve"> </w:t>
+                </w:r>
+                <w:r>
+                  <w:rPr>
+                    <w:spacing w:val="-2"/>
+                    <w:sz w:val="20"/>
+                  </w:rPr>
                   <w:t>P</w:t>
                 </w:r>
                 <w:r>
                   <w:rPr>
-                    <w:rFonts w:ascii="Arial"/>
-                    <w:sz w:val="20"/>
-                  </w:rPr>
-                  <w:t>r</w:t>
-                </w:r>
-                <w:r>
-                  <w:rPr>
-                    <w:rFonts w:ascii="Arial"/>
+                    <w:sz w:val="20"/>
+                  </w:rPr>
+                  <w:t>ro</w:t>
+                </w:r>
+                <w:r>
+                  <w:rPr>
+                    <w:spacing w:val="-1"/>
+                    <w:sz w:val="20"/>
+                  </w:rPr>
+                  <w:t>j</w:t>
+                </w:r>
+                <w:r>
+                  <w:rPr>
                     <w:spacing w:val="-2"/>
                     <w:sz w:val="20"/>
                   </w:rPr>
-                  <w:t>o</w:t>
-                </w:r>
-                <w:r>
-                  <w:rPr>
-                    <w:rFonts w:ascii="Arial"/>
-                    <w:sz w:val="20"/>
-                  </w:rPr>
-                  <w:t>duc</w:t>
-                </w:r>
-                <w:r>
-                  <w:rPr>
-                    <w:rFonts w:ascii="Arial"/>
+                  <w:t>e</w:t>
+                </w:r>
+                <w:r>
+                  <w:rPr>
+                    <w:sz w:val="20"/>
+                  </w:rPr>
+                  <w:t>ct</w:t>
+                </w:r>
+                <w:r>
+                  <w:rPr>
                     <w:spacing w:val="-1"/>
                     <w:sz w:val="20"/>
                   </w:rPr>
-                  <w:t>ti</w:t>
-                </w:r>
-                <w:r>
-                  <w:rPr>
-                    <w:rFonts w:ascii="Arial"/>
+                  <w:t xml:space="preserve"> M</w:t>
+                </w:r>
+                <w:r>
+                  <w:rPr>
+                    <w:sz w:val="20"/>
+                  </w:rPr>
+                  <w:t>an</w:t>
+                </w:r>
+                <w:r>
+                  <w:rPr>
                     <w:spacing w:val="-2"/>
                     <w:sz w:val="20"/>
                   </w:rPr>
-                  <w:t>o</w:t>
-                </w:r>
-                <w:r>
-                  <w:rPr>
-                    <w:rFonts w:ascii="Arial"/>
+                  <w:t>ag</w:t>
+                </w:r>
+                <w:r>
+                  <w:rPr>
+                    <w:sz w:val="20"/>
+                  </w:rPr>
+                  <w:t>e</w:t>
+                </w:r>
+                <w:r>
+                  <w:rPr>
+                    <w:spacing w:val="-1"/>
+                    <w:sz w:val="20"/>
+                  </w:rPr>
+                  <w:t>m</w:t>
+                </w:r>
+                <w:r>
+                  <w:rPr>
+                    <w:sz w:val="20"/>
+                  </w:rPr>
+                  <w:t xml:space="preserve">ent </w:t>
+                </w:r>
+                <w:r>
+                  <w:rPr>
+                    <w:spacing w:val="-1"/>
+                    <w:sz w:val="20"/>
+                  </w:rPr>
+                  <w:t>A</w:t>
+                </w:r>
+                <w:r>
+                  <w:rPr>
+                    <w:sz w:val="20"/>
+                  </w:rPr>
+                  <w:t>ss</w:t>
+                </w:r>
+                <w:r>
+                  <w:rPr>
+                    <w:spacing w:val="-1"/>
+                    <w:sz w:val="20"/>
+                  </w:rPr>
+                  <w:t>ig</w:t>
+                </w:r>
+                <w:r>
+                  <w:rPr>
                     <w:sz w:val="20"/>
                   </w:rPr>
                   <w:t>n</w:t>
                 </w:r>
                 <w:r>
                   <w:rPr>
-                    <w:rFonts w:ascii="Arial"/>
                     <w:spacing w:val="-1"/>
                     <w:sz w:val="20"/>
                   </w:rPr>
+                  <w:t>me</w:t>
+                </w:r>
+                <w:r>
+                  <w:rPr>
+                    <w:sz w:val="20"/>
+                  </w:rPr>
+                  <w:t>nt</w:t>
+                </w:r>
+                <w:r>
+                  <w:rPr>
+                    <w:spacing w:val="-1"/>
+                    <w:sz w:val="20"/>
+                  </w:rPr>
                   <w:t xml:space="preserve"> </w:t>
                 </w:r>
                 <w:r>
                   <w:rPr>
-                    <w:rFonts w:ascii="Arial"/>
-                    <w:sz w:val="20"/>
-                  </w:rPr>
-                  <w:t>and</w:t>
-                </w:r>
-                <w:r>
-                  <w:rPr>
-                    <w:rFonts w:ascii="Arial"/>
-                    <w:spacing w:val="-1"/>
-                    <w:sz w:val="20"/>
-                  </w:rPr>
-                  <w:t xml:space="preserve"> </w:t>
-                </w:r>
-                <w:r>
-                  <w:rPr>
-                    <w:rFonts w:ascii="Arial"/>
-                    <w:spacing w:val="-2"/>
-                    <w:sz w:val="20"/>
-                  </w:rPr>
-                  <w:t>P</w:t>
-                </w:r>
-                <w:r>
-                  <w:rPr>
-                    <w:rFonts w:ascii="Arial"/>
-                    <w:sz w:val="20"/>
-                  </w:rPr>
-                  <w:t>ro</w:t>
-                </w:r>
-                <w:r>
-                  <w:rPr>
-                    <w:rFonts w:ascii="Arial"/>
-                    <w:spacing w:val="-1"/>
-                    <w:sz w:val="20"/>
-                  </w:rPr>
-                  <w:t>j</w:t>
-                </w:r>
-                <w:r>
-                  <w:rPr>
-                    <w:rFonts w:ascii="Arial"/>
-                    <w:spacing w:val="-2"/>
-                    <w:sz w:val="20"/>
-                  </w:rPr>
-                  <w:t>e</w:t>
-                </w:r>
-                <w:r>
-                  <w:rPr>
-                    <w:rFonts w:ascii="Arial"/>
-                    <w:sz w:val="20"/>
-                  </w:rPr>
-                  <w:t>ct</w:t>
-                </w:r>
-                <w:r>
-                  <w:rPr>
-                    <w:rFonts w:ascii="Arial"/>
-                    <w:spacing w:val="-1"/>
-                    <w:sz w:val="20"/>
-                  </w:rPr>
-                  <w:t xml:space="preserve"> </w:t>
-                </w:r>
-                <w:r>
-                  <w:rPr>
-                    <w:rFonts w:ascii="Arial"/>
-                    <w:spacing w:val="-1"/>
-                    <w:sz w:val="20"/>
-                  </w:rPr>
-                  <w:t>M</w:t>
-                </w:r>
-                <w:r>
-                  <w:rPr>
-                    <w:rFonts w:ascii="Arial"/>
-                    <w:sz w:val="20"/>
-                  </w:rPr>
-                  <w:t>an</w:t>
-                </w:r>
-                <w:r>
-                  <w:rPr>
-                    <w:rFonts w:ascii="Arial"/>
-                    <w:spacing w:val="-2"/>
-                    <w:sz w:val="20"/>
-                  </w:rPr>
-                  <w:t>ag</w:t>
-                </w:r>
-                <w:r>
-                  <w:rPr>
-                    <w:rFonts w:ascii="Arial"/>
-                    <w:sz w:val="20"/>
-                  </w:rPr>
-                  <w:t>e</w:t>
-                </w:r>
-                <w:r>
-                  <w:rPr>
-                    <w:rFonts w:ascii="Arial"/>
-                    <w:spacing w:val="-1"/>
-                    <w:sz w:val="20"/>
-                  </w:rPr>
-                  <w:t>m</w:t>
-                </w:r>
-                <w:r>
-                  <w:rPr>
-                    <w:rFonts w:ascii="Arial"/>
-                    <w:sz w:val="20"/>
-                  </w:rPr>
-                  <w:t xml:space="preserve">ent </w:t>
-                </w:r>
-                <w:r>
-                  <w:rPr>
-                    <w:rFonts w:ascii="Arial"/>
-                    <w:spacing w:val="-1"/>
-                    <w:sz w:val="20"/>
-                  </w:rPr>
-                  <w:t>A</w:t>
-                </w:r>
-                <w:r>
-                  <w:rPr>
-                    <w:rFonts w:ascii="Arial"/>
-                    <w:sz w:val="20"/>
-                  </w:rPr>
-                  <w:t>ss</w:t>
-                </w:r>
-                <w:r>
-                  <w:rPr>
-                    <w:rFonts w:ascii="Arial"/>
-                    <w:spacing w:val="-1"/>
-                    <w:sz w:val="20"/>
-                  </w:rPr>
-                  <w:t>ig</w:t>
-                </w:r>
-                <w:r>
-                  <w:rPr>
-                    <w:rFonts w:ascii="Arial"/>
-                    <w:sz w:val="20"/>
-                  </w:rPr>
-                  <w:t>n</w:t>
-                </w:r>
-                <w:r>
-                  <w:rPr>
-                    <w:rFonts w:ascii="Arial"/>
-                    <w:spacing w:val="-1"/>
-                    <w:sz w:val="20"/>
-                  </w:rPr>
-                  <w:t>me</w:t>
-                </w:r>
-                <w:r>
-                  <w:rPr>
-                    <w:rFonts w:ascii="Arial"/>
-                    <w:sz w:val="20"/>
-                  </w:rPr>
-                  <w:t>nt</w:t>
-                </w:r>
-                <w:r>
-                  <w:rPr>
-                    <w:rFonts w:ascii="Arial"/>
-                    <w:spacing w:val="-1"/>
-                    <w:sz w:val="20"/>
-                  </w:rPr>
-                  <w:t xml:space="preserve"> </w:t>
-                </w:r>
-                <w:r>
-                  <w:rPr>
-                    <w:rFonts w:ascii="Arial"/>
                     <w:sz w:val="20"/>
                   </w:rPr>
                   <w:t>2</w:t>
@@ -2868,6 +3183,9 @@
       </w:pict>
     </w:r>
     <w:r>
+      <w:rPr>
+        <w:sz w:val="22"/>
+      </w:rPr>
       <w:pict>
         <v:shape id="_x0000_s2053" type="#_x0000_t202" style="position:absolute;margin-left:320.45pt;margin-top:50.65pt;width:205pt;height:12.05pt;z-index:-7408;mso-position-horizontal-relative:page;mso-position-vertical-relative:page" filled="f" stroked="f">
           <v:textbox inset="0,0,0,0">
@@ -2877,21 +3195,19 @@
                   <w:spacing w:line="225" w:lineRule="exact"/>
                   <w:ind w:left="20"/>
                   <w:rPr>
-                    <w:rFonts w:ascii="Arial" w:eastAsia="Arial" w:hAnsi="Arial" w:cs="Arial"/>
+                    <w:rFonts w:eastAsia="Arial" w:cs="Arial"/>
                     <w:sz w:val="20"/>
                     <w:szCs w:val="20"/>
                   </w:rPr>
                 </w:pPr>
                 <w:r>
                   <w:rPr>
-                    <w:rFonts w:ascii="Arial"/>
                     <w:sz w:val="20"/>
                   </w:rPr>
                   <w:t>D</w:t>
                 </w:r>
                 <w:r>
                   <w:rPr>
-                    <w:rFonts w:ascii="Arial"/>
                     <w:spacing w:val="-1"/>
                     <w:sz w:val="20"/>
                   </w:rPr>
@@ -2899,14 +3215,12 @@
                 </w:r>
                 <w:r>
                   <w:rPr>
-                    <w:rFonts w:ascii="Arial"/>
                     <w:sz w:val="20"/>
                   </w:rPr>
                   <w:t>p</w:t>
                 </w:r>
                 <w:r>
                   <w:rPr>
-                    <w:rFonts w:ascii="Arial"/>
                     <w:spacing w:val="-1"/>
                     <w:sz w:val="20"/>
                   </w:rPr>
@@ -2914,14 +3228,12 @@
                 </w:r>
                 <w:r>
                   <w:rPr>
-                    <w:rFonts w:ascii="Arial"/>
                     <w:sz w:val="20"/>
                   </w:rPr>
                   <w:t>o</w:t>
                 </w:r>
                 <w:r>
                   <w:rPr>
-                    <w:rFonts w:ascii="Arial"/>
                     <w:spacing w:val="-2"/>
                     <w:sz w:val="20"/>
                   </w:rPr>
@@ -2929,37 +3241,58 @@
                 </w:r>
                 <w:r>
                   <w:rPr>
-                    <w:rFonts w:ascii="Arial"/>
                     <w:sz w:val="20"/>
                   </w:rPr>
                   <w:t>a</w:t>
                 </w:r>
                 <w:r>
                   <w:rPr>
-                    <w:rFonts w:ascii="Arial"/>
                     <w:spacing w:val="-1"/>
                     <w:sz w:val="20"/>
                   </w:rPr>
+                  <w:t xml:space="preserve"> i</w:t>
+                </w:r>
+                <w:r>
+                  <w:rPr>
+                    <w:sz w:val="20"/>
+                  </w:rPr>
+                  <w:t>n</w:t>
+                </w:r>
+                <w:r>
+                  <w:rPr>
+                    <w:spacing w:val="-1"/>
+                    <w:sz w:val="20"/>
+                  </w:rPr>
                   <w:t xml:space="preserve"> </w:t>
                 </w:r>
                 <w:r>
                   <w:rPr>
-                    <w:rFonts w:ascii="Arial"/>
+                    <w:spacing w:val="-2"/>
+                    <w:sz w:val="20"/>
+                  </w:rPr>
+                  <w:t>G</w:t>
+                </w:r>
+                <w:r>
+                  <w:rPr>
+                    <w:sz w:val="20"/>
+                  </w:rPr>
+                  <w:t>a</w:t>
+                </w:r>
+                <w:r>
+                  <w:rPr>
                     <w:spacing w:val="-1"/>
                     <w:sz w:val="20"/>
                   </w:rPr>
-                  <w:t>i</w:t>
-                </w:r>
-                <w:r>
-                  <w:rPr>
-                    <w:rFonts w:ascii="Arial"/>
-                    <w:sz w:val="20"/>
-                  </w:rPr>
-                  <w:t>n</w:t>
-                </w:r>
-                <w:r>
-                  <w:rPr>
-                    <w:rFonts w:ascii="Arial"/>
+                  <w:t>m</w:t>
+                </w:r>
+                <w:r>
+                  <w:rPr>
+                    <w:sz w:val="20"/>
+                  </w:rPr>
+                  <w:t>e</w:t>
+                </w:r>
+                <w:r>
+                  <w:rPr>
                     <w:spacing w:val="-1"/>
                     <w:sz w:val="20"/>
                   </w:rPr>
@@ -2967,22 +3300,45 @@
                 </w:r>
                 <w:r>
                   <w:rPr>
-                    <w:rFonts w:ascii="Arial"/>
+                    <w:sz w:val="20"/>
+                  </w:rPr>
+                  <w:t>De</w:t>
+                </w:r>
+                <w:r>
+                  <w:rPr>
+                    <w:spacing w:val="-1"/>
+                    <w:sz w:val="20"/>
+                  </w:rPr>
+                  <w:t>v</w:t>
+                </w:r>
+                <w:r>
+                  <w:rPr>
+                    <w:sz w:val="20"/>
+                  </w:rPr>
+                  <w:t>e</w:t>
+                </w:r>
+                <w:r>
+                  <w:rPr>
                     <w:spacing w:val="-2"/>
                     <w:sz w:val="20"/>
                   </w:rPr>
-                  <w:t>G</w:t>
-                </w:r>
-                <w:r>
-                  <w:rPr>
-                    <w:rFonts w:ascii="Arial"/>
-                    <w:sz w:val="20"/>
-                  </w:rPr>
-                  <w:t>a</w:t>
-                </w:r>
-                <w:r>
-                  <w:rPr>
-                    <w:rFonts w:ascii="Arial"/>
+                  <w:t>l</w:t>
+                </w:r>
+                <w:r>
+                  <w:rPr>
+                    <w:sz w:val="20"/>
+                  </w:rPr>
+                  <w:t>o</w:t>
+                </w:r>
+                <w:r>
+                  <w:rPr>
+                    <w:spacing w:val="-2"/>
+                    <w:sz w:val="20"/>
+                  </w:rPr>
+                  <w:t>p</w:t>
+                </w:r>
+                <w:r>
+                  <w:rPr>
                     <w:spacing w:val="-1"/>
                     <w:sz w:val="20"/>
                   </w:rPr>
@@ -2990,14 +3346,12 @@
                 </w:r>
                 <w:r>
                   <w:rPr>
-                    <w:rFonts w:ascii="Arial"/>
-                    <w:sz w:val="20"/>
-                  </w:rPr>
-                  <w:t>e</w:t>
-                </w:r>
-                <w:r>
-                  <w:rPr>
-                    <w:rFonts w:ascii="Arial"/>
+                    <w:sz w:val="20"/>
+                  </w:rPr>
+                  <w:t>ent</w:t>
+                </w:r>
+                <w:r>
+                  <w:rPr>
                     <w:spacing w:val="-1"/>
                     <w:sz w:val="20"/>
                   </w:rPr>
@@ -3005,128 +3359,45 @@
                 </w:r>
                 <w:r>
                   <w:rPr>
-                    <w:rFonts w:ascii="Arial"/>
-                    <w:sz w:val="20"/>
-                  </w:rPr>
-                  <w:t>De</w:t>
-                </w:r>
-                <w:r>
-                  <w:rPr>
-                    <w:rFonts w:ascii="Arial"/>
+                    <w:sz w:val="20"/>
+                  </w:rPr>
+                  <w:t>&amp;</w:t>
+                </w:r>
+                <w:r>
+                  <w:rPr>
                     <w:spacing w:val="-1"/>
                     <w:sz w:val="20"/>
                   </w:rPr>
-                  <w:t>v</w:t>
-                </w:r>
-                <w:r>
-                  <w:rPr>
-                    <w:rFonts w:ascii="Arial"/>
-                    <w:sz w:val="20"/>
-                  </w:rPr>
-                  <w:t>e</w:t>
-                </w:r>
-                <w:r>
-                  <w:rPr>
-                    <w:rFonts w:ascii="Arial"/>
+                  <w:t xml:space="preserve"> T</w:t>
+                </w:r>
+                <w:r>
+                  <w:rPr>
+                    <w:sz w:val="20"/>
+                  </w:rPr>
+                  <w:t>ec</w:t>
+                </w:r>
+                <w:r>
+                  <w:rPr>
                     <w:spacing w:val="-2"/>
                     <w:sz w:val="20"/>
                   </w:rPr>
+                  <w:t>h</w:t>
+                </w:r>
+                <w:r>
+                  <w:rPr>
+                    <w:sz w:val="20"/>
+                  </w:rPr>
+                  <w:t>no</w:t>
+                </w:r>
+                <w:r>
+                  <w:rPr>
+                    <w:spacing w:val="-1"/>
+                    <w:sz w:val="20"/>
+                  </w:rPr>
                   <w:t>l</w:t>
                 </w:r>
                 <w:r>
                   <w:rPr>
-                    <w:rFonts w:ascii="Arial"/>
-                    <w:sz w:val="20"/>
-                  </w:rPr>
-                  <w:t>o</w:t>
-                </w:r>
-                <w:r>
-                  <w:rPr>
-                    <w:rFonts w:ascii="Arial"/>
-                    <w:spacing w:val="-2"/>
-                    <w:sz w:val="20"/>
-                  </w:rPr>
-                  <w:t>p</w:t>
-                </w:r>
-                <w:r>
-                  <w:rPr>
-                    <w:rFonts w:ascii="Arial"/>
-                    <w:spacing w:val="-1"/>
-                    <w:sz w:val="20"/>
-                  </w:rPr>
-                  <w:t>m</w:t>
-                </w:r>
-                <w:r>
-                  <w:rPr>
-                    <w:rFonts w:ascii="Arial"/>
-                    <w:sz w:val="20"/>
-                  </w:rPr>
-                  <w:t>ent</w:t>
-                </w:r>
-                <w:r>
-                  <w:rPr>
-                    <w:rFonts w:ascii="Arial"/>
-                    <w:spacing w:val="-1"/>
-                    <w:sz w:val="20"/>
-                  </w:rPr>
-                  <w:t xml:space="preserve"> </w:t>
-                </w:r>
-                <w:r>
-                  <w:rPr>
-                    <w:rFonts w:ascii="Arial"/>
-                    <w:sz w:val="20"/>
-                  </w:rPr>
-                  <w:t>&amp;</w:t>
-                </w:r>
-                <w:r>
-                  <w:rPr>
-                    <w:rFonts w:ascii="Arial"/>
-                    <w:spacing w:val="-1"/>
-                    <w:sz w:val="20"/>
-                  </w:rPr>
-                  <w:t xml:space="preserve"> </w:t>
-                </w:r>
-                <w:r>
-                  <w:rPr>
-                    <w:rFonts w:ascii="Arial"/>
-                    <w:spacing w:val="-1"/>
-                    <w:sz w:val="20"/>
-                  </w:rPr>
-                  <w:t>T</w:t>
-                </w:r>
-                <w:r>
-                  <w:rPr>
-                    <w:rFonts w:ascii="Arial"/>
-                    <w:sz w:val="20"/>
-                  </w:rPr>
-                  <w:t>ec</w:t>
-                </w:r>
-                <w:r>
-                  <w:rPr>
-                    <w:rFonts w:ascii="Arial"/>
-                    <w:spacing w:val="-2"/>
-                    <w:sz w:val="20"/>
-                  </w:rPr>
-                  <w:t>h</w:t>
-                </w:r>
-                <w:r>
-                  <w:rPr>
-                    <w:rFonts w:ascii="Arial"/>
-                    <w:sz w:val="20"/>
-                  </w:rPr>
-                  <w:t>no</w:t>
-                </w:r>
-                <w:r>
-                  <w:rPr>
-                    <w:rFonts w:ascii="Arial"/>
-                    <w:spacing w:val="-1"/>
-                    <w:sz w:val="20"/>
-                  </w:rPr>
-                  <w:t>l</w:t>
-                </w:r>
-                <w:r>
-                  <w:rPr>
-                    <w:rFonts w:ascii="Arial"/>
                     <w:sz w:val="20"/>
                   </w:rPr>
                   <w:t>ogy</w:t>
@@ -3144,7 +3415,7 @@
 
 <file path=word/numbering.xml><?xml version="1.0" encoding="utf-8"?>
 <w:numbering xmlns:wpc="http://schemas.microsoft.com/office/word/2010/wordprocessingCanvas" xmlns:mc="http://schemas.openxmlformats.org/markup-compatibility/2006" xmlns:o="urn:schemas-microsoft-com:office:office" xmlns:r="http://schemas.openxmlformats.org/officeDocument/2006/relationships" xmlns:m="http://schemas.openxmlformats.org/officeDocument/2006/math" xmlns:v="urn:schemas-microsoft-com:vml" xmlns:wp14="http://schemas.microsoft.com/office/word/2010/wordprocessingDrawing" xmlns:wp="http://schemas.openxmlformats.org/drawingml/2006/wordprocessingDrawing" xmlns:w10="urn:schemas-microsoft-com:office:word" xmlns:w="http://schemas.openxmlformats.org/wordprocessingml/2006/main" xmlns:w14="http://schemas.microsoft.com/office/word/2010/wordml" xmlns:w15="http://schemas.microsoft.com/office/word/2012/wordml" xmlns:wpg="http://schemas.microsoft.com/office/word/2010/wordprocessingGroup" xmlns:wpi="http://schemas.microsoft.com/office/word/2010/wordprocessingInk" xmlns:wne="http://schemas.microsoft.com/office/word/2006/wordml" xmlns:wps="http://schemas.microsoft.com/office/word/2010/wordprocessingShape" mc:Ignorable="w14 w15 wp14">
-  <w:abstractNum w:abstractNumId="0" w15:restartNumberingAfterBreak="0">
+  <w:abstractNum w:abstractNumId="0">
     <w:nsid w:val="055256B1"/>
     <w:multiLevelType w:val="multilevel"/>
     <w:tmpl w:val="F0F466A2"/>
@@ -3267,7 +3538,7 @@
       </w:rPr>
     </w:lvl>
   </w:abstractNum>
-  <w:abstractNum w:abstractNumId="1" w15:restartNumberingAfterBreak="0">
+  <w:abstractNum w:abstractNumId="1">
     <w:nsid w:val="266813A9"/>
     <w:multiLevelType w:val="hybridMultilevel"/>
     <w:tmpl w:val="01FEA504"/>
@@ -3383,7 +3654,7 @@
       </w:rPr>
     </w:lvl>
   </w:abstractNum>
-  <w:abstractNum w:abstractNumId="2" w15:restartNumberingAfterBreak="0">
+  <w:abstractNum w:abstractNumId="2">
     <w:nsid w:val="32AB0EF9"/>
     <w:multiLevelType w:val="hybridMultilevel"/>
     <w:tmpl w:val="371EEE82"/>
@@ -3502,7 +3773,7 @@
       </w:rPr>
     </w:lvl>
   </w:abstractNum>
-  <w:abstractNum w:abstractNumId="3" w15:restartNumberingAfterBreak="0">
+  <w:abstractNum w:abstractNumId="3">
     <w:nsid w:val="412322A5"/>
     <w:multiLevelType w:val="hybridMultilevel"/>
     <w:tmpl w:val="85FEF5EA"/>
@@ -3618,7 +3889,7 @@
       </w:rPr>
     </w:lvl>
   </w:abstractNum>
-  <w:abstractNum w:abstractNumId="4" w15:restartNumberingAfterBreak="0">
+  <w:abstractNum w:abstractNumId="4">
     <w:nsid w:val="49B90021"/>
     <w:multiLevelType w:val="hybridMultilevel"/>
     <w:tmpl w:val="2AC06C86"/>
@@ -3741,7 +4012,7 @@
       </w:rPr>
     </w:lvl>
   </w:abstractNum>
-  <w:abstractNum w:abstractNumId="5" w15:restartNumberingAfterBreak="0">
+  <w:abstractNum w:abstractNumId="5">
     <w:nsid w:val="53DB30B6"/>
     <w:multiLevelType w:val="hybridMultilevel"/>
     <w:tmpl w:val="E5F8EB6E"/>
@@ -3860,7 +4131,7 @@
       </w:rPr>
     </w:lvl>
   </w:abstractNum>
-  <w:abstractNum w:abstractNumId="6" w15:restartNumberingAfterBreak="0">
+  <w:abstractNum w:abstractNumId="6">
     <w:nsid w:val="684B4AE3"/>
     <w:multiLevelType w:val="hybridMultilevel"/>
     <w:tmpl w:val="3976E5A4"/>
@@ -4394,6 +4665,11 @@
     <w:name w:val="Normal"/>
     <w:uiPriority w:val="1"/>
     <w:qFormat/>
+    <w:rsid w:val="008B6D7B"/>
+    <w:rPr>
+      <w:rFonts w:ascii="Arial" w:hAnsi="Arial"/>
+      <w:sz w:val="24"/>
+    </w:rPr>
   </w:style>
   <w:style w:type="paragraph" w:styleId="Heading1">
     <w:name w:val="heading 1"/>
@@ -4405,7 +4681,7 @@
       <w:outlineLvl w:val="0"/>
     </w:pPr>
     <w:rPr>
-      <w:rFonts w:ascii="Arial" w:eastAsia="Arial" w:hAnsi="Arial"/>
+      <w:rFonts w:eastAsia="Arial"/>
       <w:b/>
       <w:bCs/>
       <w:sz w:val="28"/>
@@ -4423,7 +4699,7 @@
       <w:outlineLvl w:val="1"/>
     </w:pPr>
     <w:rPr>
-      <w:rFonts w:ascii="Arial" w:eastAsia="Arial" w:hAnsi="Arial"/>
+      <w:rFonts w:eastAsia="Arial"/>
       <w:b/>
       <w:bCs/>
     </w:rPr>
@@ -4464,7 +4740,7 @@
       <w:ind w:left="990" w:hanging="360"/>
     </w:pPr>
     <w:rPr>
-      <w:rFonts w:ascii="Arial" w:eastAsia="Arial" w:hAnsi="Arial"/>
+      <w:rFonts w:eastAsia="Arial"/>
     </w:rPr>
   </w:style>
   <w:style w:type="paragraph" w:styleId="ListParagraph">
@@ -4478,6 +4754,48 @@
     <w:basedOn w:val="Normal"/>
     <w:uiPriority w:val="1"/>
     <w:qFormat/>
+  </w:style>
+  <w:style w:type="paragraph" w:styleId="Header">
+    <w:name w:val="header"/>
+    <w:basedOn w:val="Normal"/>
+    <w:link w:val="HeaderChar"/>
+    <w:uiPriority w:val="99"/>
+    <w:unhideWhenUsed/>
+    <w:rsid w:val="00AC141B"/>
+    <w:pPr>
+      <w:tabs>
+        <w:tab w:val="center" w:pos="4513"/>
+        <w:tab w:val="right" w:pos="9026"/>
+      </w:tabs>
+    </w:pPr>
+  </w:style>
+  <w:style w:type="character" w:customStyle="1" w:styleId="HeaderChar">
+    <w:name w:val="Header Char"/>
+    <w:basedOn w:val="DefaultParagraphFont"/>
+    <w:link w:val="Header"/>
+    <w:uiPriority w:val="99"/>
+    <w:rsid w:val="00AC141B"/>
+  </w:style>
+  <w:style w:type="paragraph" w:styleId="Footer">
+    <w:name w:val="footer"/>
+    <w:basedOn w:val="Normal"/>
+    <w:link w:val="FooterChar"/>
+    <w:uiPriority w:val="99"/>
+    <w:unhideWhenUsed/>
+    <w:rsid w:val="00AC141B"/>
+    <w:pPr>
+      <w:tabs>
+        <w:tab w:val="center" w:pos="4513"/>
+        <w:tab w:val="right" w:pos="9026"/>
+      </w:tabs>
+    </w:pPr>
+  </w:style>
+  <w:style w:type="character" w:customStyle="1" w:styleId="FooterChar">
+    <w:name w:val="Footer Char"/>
+    <w:basedOn w:val="DefaultParagraphFont"/>
+    <w:link w:val="Footer"/>
+    <w:uiPriority w:val="99"/>
+    <w:rsid w:val="00AC141B"/>
   </w:style>
 </w:styles>
 </file>

</xml_diff>

<commit_message>
- PPMAN: Team Structure done - ComG: Bathroom floor done
</commit_message>
<xml_diff>
--- a/DM2124_PPMan/Assignment2/Part 1 Documents/DM2124 Assignment 2.docx
+++ b/DM2124_PPMan/Assignment2/Part 1 Documents/DM2124 Assignment 2.docx
@@ -864,7 +864,7 @@
       <w:pPr>
         <w:pStyle w:val="BodyText"/>
         <w:spacing w:before="71"/>
-        <w:ind w:left="220" w:right="5700" w:firstLine="0"/>
+        <w:ind w:left="220" w:right="5279" w:firstLine="0"/>
       </w:pPr>
       <w:r>
         <w:t>Name</w:t>
@@ -873,7 +873,13 @@
         <w:rPr>
           <w:spacing w:val="-4"/>
         </w:rPr>
-        <w:t>: Sri Sham Haran S/O R Raja</w:t>
+        <w:t xml:space="preserve">: Sri Sham Haran S/O R </w:t>
+      </w:r>
+      <w:r>
+        <w:rPr>
+          <w:spacing w:val="-4"/>
+        </w:rPr>
+        <w:t>Raja</w:t>
       </w:r>
     </w:p>
     <w:p>
@@ -1348,7 +1354,6 @@
           <w:szCs w:val="18"/>
         </w:rPr>
       </w:pPr>
-      <w:bookmarkStart w:id="0" w:name="_GoBack"/>
       <w:r>
         <w:rPr>
           <w:i/>
@@ -1383,7 +1388,6 @@
         <w:t>project?</w:t>
       </w:r>
     </w:p>
-    <w:bookmarkEnd w:id="0"/>
     <w:p>
       <w:pPr>
         <w:rPr>
@@ -1503,6 +1507,25 @@
       <w:r>
         <w:t>Achieve a unique game whilst innovating from existing concepts. Provide a different gaming experience to target audience.</w:t>
       </w:r>
+    </w:p>
+    <w:p>
+      <w:pPr>
+        <w:rPr>
+          <w:rFonts w:eastAsia="Arial"/>
+        </w:rPr>
+      </w:pPr>
+      <w:r>
+        <w:br w:type="page"/>
+      </w:r>
+    </w:p>
+    <w:p>
+      <w:pPr>
+        <w:pStyle w:val="BodyText"/>
+        <w:numPr>
+          <w:ilvl w:val="1"/>
+          <w:numId w:val="1"/>
+        </w:numPr>
+      </w:pPr>
     </w:p>
     <w:p>
       <w:pPr>
@@ -1684,8 +1707,451 @@
           <w:color w:val="808080"/>
           <w:sz w:val="18"/>
         </w:rPr>
-        <w:t>structure?</w:t>
-      </w:r>
+        <w:t>structure</w:t>
+      </w:r>
+    </w:p>
+    <w:p>
+      <w:pPr>
+        <w:pStyle w:val="BodyText"/>
+      </w:pPr>
+    </w:p>
+    <w:p>
+      <w:pPr>
+        <w:pStyle w:val="BodyText"/>
+      </w:pPr>
+      <w:r>
+        <w:rPr>
+          <w:rFonts w:cs="Arial"/>
+          <w:noProof/>
+          <w:sz w:val="26"/>
+          <w:szCs w:val="26"/>
+          <w:lang w:val="en-SG" w:eastAsia="en-SG"/>
+        </w:rPr>
+        <w:drawing>
+          <wp:inline distT="0" distB="0" distL="0" distR="0">
+            <wp:extent cx="5953125" cy="3552825"/>
+            <wp:effectExtent l="0" t="0" r="0" b="0"/>
+            <wp:docPr id="2" name="Picture 2" descr="C:\Users\Sri\AppData\Local\Microsoft\Windows\INetCache\Content.Word\Team Structure.png"/>
+            <wp:cNvGraphicFramePr>
+              <a:graphicFrameLocks xmlns:a="http://schemas.openxmlformats.org/drawingml/2006/main" noChangeAspect="1"/>
+            </wp:cNvGraphicFramePr>
+            <a:graphic xmlns:a="http://schemas.openxmlformats.org/drawingml/2006/main">
+              <a:graphicData uri="http://schemas.openxmlformats.org/drawingml/2006/picture">
+                <pic:pic xmlns:pic="http://schemas.openxmlformats.org/drawingml/2006/picture">
+                  <pic:nvPicPr>
+                    <pic:cNvPr id="0" name="Picture 9" descr="C:\Users\Sri\AppData\Local\Microsoft\Windows\INetCache\Content.Word\Team Structure.png"/>
+                    <pic:cNvPicPr>
+                      <a:picLocks noChangeAspect="1" noChangeArrowheads="1"/>
+                    </pic:cNvPicPr>
+                  </pic:nvPicPr>
+                  <pic:blipFill>
+                    <a:blip r:embed="rId8">
+                      <a:extLst>
+                        <a:ext uri="{28A0092B-C50C-407E-A947-70E740481C1C}">
+                          <a14:useLocalDpi xmlns:a14="http://schemas.microsoft.com/office/drawing/2010/main" val="0"/>
+                        </a:ext>
+                      </a:extLst>
+                    </a:blip>
+                    <a:srcRect/>
+                    <a:stretch>
+                      <a:fillRect/>
+                    </a:stretch>
+                  </pic:blipFill>
+                  <pic:spPr bwMode="auto">
+                    <a:xfrm>
+                      <a:off x="0" y="0"/>
+                      <a:ext cx="5953125" cy="3552825"/>
+                    </a:xfrm>
+                    <a:prstGeom prst="rect">
+                      <a:avLst/>
+                    </a:prstGeom>
+                    <a:noFill/>
+                    <a:ln>
+                      <a:noFill/>
+                    </a:ln>
+                  </pic:spPr>
+                </pic:pic>
+              </a:graphicData>
+            </a:graphic>
+          </wp:inline>
+        </w:drawing>
+      </w:r>
+    </w:p>
+    <w:p>
+      <w:pPr>
+        <w:pStyle w:val="BodyText"/>
+      </w:pPr>
+    </w:p>
+    <w:tbl>
+      <w:tblPr>
+        <w:tblStyle w:val="TableGrid"/>
+        <w:tblW w:w="0" w:type="auto"/>
+        <w:tblInd w:w="990" w:type="dxa"/>
+        <w:tblLook w:val="04A0" w:firstRow="1" w:lastRow="0" w:firstColumn="1" w:lastColumn="0" w:noHBand="0" w:noVBand="1"/>
+      </w:tblPr>
+      <w:tblGrid>
+        <w:gridCol w:w="4373"/>
+        <w:gridCol w:w="4243"/>
+      </w:tblGrid>
+      <w:tr>
+        <w:tc>
+          <w:tcPr>
+            <w:tcW w:w="4803" w:type="dxa"/>
+            <w:shd w:val="clear" w:color="auto" w:fill="A6A6A6" w:themeFill="background1" w:themeFillShade="A6"/>
+          </w:tcPr>
+          <w:p>
+            <w:pPr>
+              <w:pStyle w:val="BodyText"/>
+              <w:ind w:left="0" w:firstLine="0"/>
+              <w:jc w:val="center"/>
+              <w:rPr>
+                <w:b/>
+              </w:rPr>
+            </w:pPr>
+            <w:r>
+              <w:rPr>
+                <w:b/>
+              </w:rPr>
+              <w:t>Role</w:t>
+            </w:r>
+          </w:p>
+        </w:tc>
+        <w:tc>
+          <w:tcPr>
+            <w:tcW w:w="4803" w:type="dxa"/>
+            <w:shd w:val="clear" w:color="auto" w:fill="A6A6A6" w:themeFill="background1" w:themeFillShade="A6"/>
+          </w:tcPr>
+          <w:p>
+            <w:pPr>
+              <w:pStyle w:val="BodyText"/>
+              <w:ind w:left="0" w:firstLine="0"/>
+              <w:jc w:val="center"/>
+              <w:rPr>
+                <w:b/>
+              </w:rPr>
+            </w:pPr>
+            <w:r>
+              <w:rPr>
+                <w:b/>
+              </w:rPr>
+              <w:t>Quantity</w:t>
+            </w:r>
+          </w:p>
+        </w:tc>
+      </w:tr>
+      <w:tr>
+        <w:tc>
+          <w:tcPr>
+            <w:tcW w:w="4803" w:type="dxa"/>
+            <w:shd w:val="clear" w:color="auto" w:fill="4F81BD" w:themeFill="accent1"/>
+          </w:tcPr>
+          <w:p>
+            <w:pPr>
+              <w:pStyle w:val="BodyText"/>
+              <w:ind w:left="0" w:firstLine="0"/>
+              <w:jc w:val="center"/>
+            </w:pPr>
+            <w:r>
+              <w:t>Project Manager</w:t>
+            </w:r>
+          </w:p>
+        </w:tc>
+        <w:tc>
+          <w:tcPr>
+            <w:tcW w:w="4803" w:type="dxa"/>
+            <w:shd w:val="clear" w:color="auto" w:fill="95B3D7" w:themeFill="accent1" w:themeFillTint="99"/>
+          </w:tcPr>
+          <w:p>
+            <w:pPr>
+              <w:pStyle w:val="BodyText"/>
+              <w:ind w:left="0" w:firstLine="0"/>
+              <w:jc w:val="center"/>
+            </w:pPr>
+            <w:r>
+              <w:t>1</w:t>
+            </w:r>
+          </w:p>
+        </w:tc>
+      </w:tr>
+      <w:tr>
+        <w:tc>
+          <w:tcPr>
+            <w:tcW w:w="4803" w:type="dxa"/>
+            <w:shd w:val="clear" w:color="auto" w:fill="4F81BD" w:themeFill="accent1"/>
+          </w:tcPr>
+          <w:p>
+            <w:pPr>
+              <w:pStyle w:val="BodyText"/>
+              <w:ind w:left="0" w:firstLine="0"/>
+              <w:jc w:val="center"/>
+            </w:pPr>
+            <w:r>
+              <w:t>Technical Manager</w:t>
+            </w:r>
+          </w:p>
+        </w:tc>
+        <w:tc>
+          <w:tcPr>
+            <w:tcW w:w="4803" w:type="dxa"/>
+            <w:shd w:val="clear" w:color="auto" w:fill="95B3D7" w:themeFill="accent1" w:themeFillTint="99"/>
+          </w:tcPr>
+          <w:p>
+            <w:pPr>
+              <w:pStyle w:val="BodyText"/>
+              <w:ind w:left="0" w:firstLine="0"/>
+              <w:jc w:val="center"/>
+            </w:pPr>
+            <w:r>
+              <w:t>2</w:t>
+            </w:r>
+          </w:p>
+        </w:tc>
+      </w:tr>
+      <w:tr>
+        <w:tc>
+          <w:tcPr>
+            <w:tcW w:w="4803" w:type="dxa"/>
+            <w:shd w:val="clear" w:color="auto" w:fill="4F81BD" w:themeFill="accent1"/>
+          </w:tcPr>
+          <w:p>
+            <w:pPr>
+              <w:pStyle w:val="BodyText"/>
+              <w:ind w:left="0" w:firstLine="0"/>
+              <w:jc w:val="center"/>
+            </w:pPr>
+            <w:r>
+              <w:t>Art Manager</w:t>
+            </w:r>
+          </w:p>
+        </w:tc>
+        <w:tc>
+          <w:tcPr>
+            <w:tcW w:w="4803" w:type="dxa"/>
+            <w:shd w:val="clear" w:color="auto" w:fill="95B3D7" w:themeFill="accent1" w:themeFillTint="99"/>
+          </w:tcPr>
+          <w:p>
+            <w:pPr>
+              <w:pStyle w:val="BodyText"/>
+              <w:ind w:left="0" w:firstLine="0"/>
+              <w:jc w:val="center"/>
+            </w:pPr>
+            <w:r>
+              <w:t>2</w:t>
+            </w:r>
+          </w:p>
+        </w:tc>
+        <w:bookmarkStart w:id="0" w:name="_GoBack"/>
+        <w:bookmarkEnd w:id="0"/>
+      </w:tr>
+      <w:tr>
+        <w:tc>
+          <w:tcPr>
+            <w:tcW w:w="4803" w:type="dxa"/>
+            <w:shd w:val="clear" w:color="auto" w:fill="4F81BD" w:themeFill="accent1"/>
+          </w:tcPr>
+          <w:p>
+            <w:pPr>
+              <w:pStyle w:val="BodyText"/>
+              <w:ind w:left="0" w:firstLine="0"/>
+              <w:jc w:val="center"/>
+            </w:pPr>
+            <w:r>
+              <w:t>Lead Programmers</w:t>
+            </w:r>
+          </w:p>
+        </w:tc>
+        <w:tc>
+          <w:tcPr>
+            <w:tcW w:w="4803" w:type="dxa"/>
+            <w:shd w:val="clear" w:color="auto" w:fill="95B3D7" w:themeFill="accent1" w:themeFillTint="99"/>
+          </w:tcPr>
+          <w:p>
+            <w:pPr>
+              <w:pStyle w:val="BodyText"/>
+              <w:ind w:left="0" w:firstLine="0"/>
+              <w:jc w:val="center"/>
+            </w:pPr>
+            <w:r>
+              <w:t>2</w:t>
+            </w:r>
+          </w:p>
+        </w:tc>
+      </w:tr>
+      <w:tr>
+        <w:tc>
+          <w:tcPr>
+            <w:tcW w:w="4803" w:type="dxa"/>
+            <w:shd w:val="clear" w:color="auto" w:fill="4F81BD" w:themeFill="accent1"/>
+          </w:tcPr>
+          <w:p>
+            <w:pPr>
+              <w:pStyle w:val="BodyText"/>
+              <w:ind w:left="0" w:firstLine="0"/>
+              <w:jc w:val="center"/>
+            </w:pPr>
+            <w:r>
+              <w:t>Lead Artists/Designers</w:t>
+            </w:r>
+          </w:p>
+        </w:tc>
+        <w:tc>
+          <w:tcPr>
+            <w:tcW w:w="4803" w:type="dxa"/>
+            <w:shd w:val="clear" w:color="auto" w:fill="95B3D7" w:themeFill="accent1" w:themeFillTint="99"/>
+          </w:tcPr>
+          <w:p>
+            <w:pPr>
+              <w:pStyle w:val="BodyText"/>
+              <w:ind w:left="0" w:firstLine="0"/>
+              <w:jc w:val="center"/>
+            </w:pPr>
+            <w:r>
+              <w:t>2</w:t>
+            </w:r>
+          </w:p>
+        </w:tc>
+      </w:tr>
+      <w:tr>
+        <w:tc>
+          <w:tcPr>
+            <w:tcW w:w="4803" w:type="dxa"/>
+            <w:shd w:val="clear" w:color="auto" w:fill="4F81BD" w:themeFill="accent1"/>
+          </w:tcPr>
+          <w:p>
+            <w:pPr>
+              <w:pStyle w:val="BodyText"/>
+              <w:ind w:left="0" w:firstLine="0"/>
+              <w:jc w:val="center"/>
+            </w:pPr>
+            <w:r>
+              <w:t>Lead Animators</w:t>
+            </w:r>
+          </w:p>
+        </w:tc>
+        <w:tc>
+          <w:tcPr>
+            <w:tcW w:w="4803" w:type="dxa"/>
+            <w:shd w:val="clear" w:color="auto" w:fill="95B3D7" w:themeFill="accent1" w:themeFillTint="99"/>
+          </w:tcPr>
+          <w:p>
+            <w:pPr>
+              <w:pStyle w:val="BodyText"/>
+              <w:ind w:left="0" w:firstLine="0"/>
+              <w:jc w:val="center"/>
+            </w:pPr>
+            <w:r>
+              <w:t>1</w:t>
+            </w:r>
+          </w:p>
+        </w:tc>
+      </w:tr>
+      <w:tr>
+        <w:tc>
+          <w:tcPr>
+            <w:tcW w:w="4803" w:type="dxa"/>
+            <w:shd w:val="clear" w:color="auto" w:fill="4F81BD" w:themeFill="accent1"/>
+          </w:tcPr>
+          <w:p>
+            <w:pPr>
+              <w:pStyle w:val="BodyText"/>
+              <w:ind w:left="0" w:firstLine="0"/>
+              <w:jc w:val="center"/>
+            </w:pPr>
+            <w:r>
+              <w:t>Programmers</w:t>
+            </w:r>
+          </w:p>
+        </w:tc>
+        <w:tc>
+          <w:tcPr>
+            <w:tcW w:w="4803" w:type="dxa"/>
+            <w:shd w:val="clear" w:color="auto" w:fill="95B3D7" w:themeFill="accent1" w:themeFillTint="99"/>
+          </w:tcPr>
+          <w:p>
+            <w:pPr>
+              <w:pStyle w:val="BodyText"/>
+              <w:ind w:left="0" w:firstLine="0"/>
+              <w:jc w:val="center"/>
+            </w:pPr>
+            <w:r>
+              <w:t>6</w:t>
+            </w:r>
+          </w:p>
+        </w:tc>
+      </w:tr>
+      <w:tr>
+        <w:tc>
+          <w:tcPr>
+            <w:tcW w:w="4803" w:type="dxa"/>
+            <w:shd w:val="clear" w:color="auto" w:fill="4F81BD" w:themeFill="accent1"/>
+          </w:tcPr>
+          <w:p>
+            <w:pPr>
+              <w:pStyle w:val="BodyText"/>
+              <w:ind w:left="0" w:firstLine="0"/>
+              <w:jc w:val="center"/>
+            </w:pPr>
+            <w:r>
+              <w:t>Artists / Designers</w:t>
+            </w:r>
+          </w:p>
+        </w:tc>
+        <w:tc>
+          <w:tcPr>
+            <w:tcW w:w="4803" w:type="dxa"/>
+            <w:shd w:val="clear" w:color="auto" w:fill="95B3D7" w:themeFill="accent1" w:themeFillTint="99"/>
+          </w:tcPr>
+          <w:p>
+            <w:pPr>
+              <w:pStyle w:val="BodyText"/>
+              <w:ind w:left="0" w:firstLine="0"/>
+              <w:jc w:val="center"/>
+            </w:pPr>
+            <w:r>
+              <w:t>5</w:t>
+            </w:r>
+          </w:p>
+        </w:tc>
+      </w:tr>
+      <w:tr>
+        <w:tc>
+          <w:tcPr>
+            <w:tcW w:w="4803" w:type="dxa"/>
+            <w:shd w:val="clear" w:color="auto" w:fill="4F81BD" w:themeFill="accent1"/>
+          </w:tcPr>
+          <w:p>
+            <w:pPr>
+              <w:pStyle w:val="BodyText"/>
+              <w:ind w:left="0" w:firstLine="0"/>
+              <w:jc w:val="center"/>
+            </w:pPr>
+            <w:r>
+              <w:t>Animators</w:t>
+            </w:r>
+          </w:p>
+        </w:tc>
+        <w:tc>
+          <w:tcPr>
+            <w:tcW w:w="4803" w:type="dxa"/>
+            <w:shd w:val="clear" w:color="auto" w:fill="95B3D7" w:themeFill="accent1" w:themeFillTint="99"/>
+          </w:tcPr>
+          <w:p>
+            <w:pPr>
+              <w:pStyle w:val="BodyText"/>
+              <w:ind w:left="0" w:firstLine="0"/>
+              <w:jc w:val="center"/>
+            </w:pPr>
+            <w:r>
+              <w:t>5</w:t>
+            </w:r>
+          </w:p>
+        </w:tc>
+      </w:tr>
+    </w:tbl>
+    <w:p>
+      <w:pPr>
+        <w:pStyle w:val="BodyText"/>
+      </w:pPr>
     </w:p>
     <w:p>
       <w:pPr>
@@ -2749,8 +3215,8 @@
       </w:r>
     </w:p>
     <w:sectPr>
-      <w:headerReference w:type="default" r:id="rId8"/>
-      <w:footerReference w:type="default" r:id="rId9"/>
+      <w:headerReference w:type="default" r:id="rId9"/>
+      <w:footerReference w:type="default" r:id="rId10"/>
       <w:pgSz w:w="11910" w:h="16840"/>
       <w:pgMar w:top="1560" w:right="1300" w:bottom="1180" w:left="1220" w:header="1033" w:footer="990" w:gutter="0"/>
       <w:pgNumType w:start="0"/>
@@ -2873,7 +3339,7 @@
                     <w:noProof/>
                     <w:sz w:val="20"/>
                   </w:rPr>
-                  <w:t>2</w:t>
+                  <w:t>3</w:t>
                 </w:r>
                 <w:r>
                   <w:fldChar w:fldCharType="end"/>
@@ -4797,6 +5263,29 @@
     <w:uiPriority w:val="99"/>
     <w:rsid w:val="00AC141B"/>
   </w:style>
+  <w:style w:type="table" w:styleId="TableGrid">
+    <w:name w:val="Table Grid"/>
+    <w:basedOn w:val="TableNormal"/>
+    <w:uiPriority w:val="39"/>
+    <w:rsid w:val="004744EA"/>
+    <w:tblPr>
+      <w:tblInd w:w="0" w:type="dxa"/>
+      <w:tblBorders>
+        <w:top w:val="single" w:sz="4" w:space="0" w:color="auto"/>
+        <w:left w:val="single" w:sz="4" w:space="0" w:color="auto"/>
+        <w:bottom w:val="single" w:sz="4" w:space="0" w:color="auto"/>
+        <w:right w:val="single" w:sz="4" w:space="0" w:color="auto"/>
+        <w:insideH w:val="single" w:sz="4" w:space="0" w:color="auto"/>
+        <w:insideV w:val="single" w:sz="4" w:space="0" w:color="auto"/>
+      </w:tblBorders>
+      <w:tblCellMar>
+        <w:top w:w="0" w:type="dxa"/>
+        <w:left w:w="108" w:type="dxa"/>
+        <w:bottom w:w="0" w:type="dxa"/>
+        <w:right w:w="108" w:type="dxa"/>
+      </w:tblCellMar>
+    </w:tblPr>
+  </w:style>
 </w:styles>
 </file>
 

</xml_diff>

<commit_message>
-Assignment 2 Document has gone through first review. Please Update
</commit_message>
<xml_diff>
--- a/DM2124_PPMan/Assignment2/Part 1 Documents/DM2124 Assignment 2.docx
+++ b/DM2124_PPMan/Assignment2/Part 1 Documents/DM2124 Assignment 2.docx
@@ -346,7 +346,21 @@
           <w:b/>
           <w:sz w:val="32"/>
         </w:rPr>
-        <w:t>Lecturer/Tutor In charge:</w:t>
+        <w:t>Lecturer/Tutor</w:t>
+      </w:r>
+      <w:r>
+        <w:rPr>
+          <w:b/>
+          <w:sz w:val="32"/>
+        </w:rPr>
+        <w:t>-In-</w:t>
+      </w:r>
+      <w:r>
+        <w:rPr>
+          <w:b/>
+          <w:sz w:val="32"/>
+        </w:rPr>
+        <w:t>charge:</w:t>
       </w:r>
     </w:p>
     <w:p>
@@ -356,18 +370,22 @@
           <w:sz w:val="32"/>
         </w:rPr>
       </w:pPr>
-      <w:proofErr w:type="spellStart"/>
       <w:r>
         <w:rPr>
           <w:sz w:val="32"/>
         </w:rPr>
         <w:t>Mr</w:t>
       </w:r>
-      <w:proofErr w:type="spellEnd"/>
       <w:r>
         <w:rPr>
           <w:sz w:val="32"/>
         </w:rPr>
+        <w:t>.</w:t>
+      </w:r>
+      <w:r>
+        <w:rPr>
+          <w:sz w:val="32"/>
+        </w:rPr>
         <w:t xml:space="preserve"> Chris Hong</w:t>
       </w:r>
     </w:p>
@@ -378,47 +396,23 @@
           <w:sz w:val="32"/>
         </w:rPr>
       </w:pPr>
-      <w:proofErr w:type="spellStart"/>
       <w:r>
         <w:rPr>
           <w:sz w:val="32"/>
         </w:rPr>
         <w:t>Mr</w:t>
       </w:r>
-      <w:proofErr w:type="spellEnd"/>
       <w:r>
         <w:rPr>
           <w:sz w:val="32"/>
         </w:rPr>
-        <w:t xml:space="preserve"> </w:t>
-      </w:r>
-      <w:proofErr w:type="spellStart"/>
+        <w:t>.</w:t>
+      </w:r>
       <w:r>
         <w:rPr>
           <w:sz w:val="32"/>
         </w:rPr>
-        <w:t>Quah</w:t>
-      </w:r>
-      <w:proofErr w:type="spellEnd"/>
-      <w:r>
-        <w:rPr>
-          <w:sz w:val="32"/>
-        </w:rPr>
-        <w:t xml:space="preserve"> </w:t>
-      </w:r>
-      <w:proofErr w:type="spellStart"/>
-      <w:r>
-        <w:rPr>
-          <w:sz w:val="32"/>
-        </w:rPr>
-        <w:t>Poh</w:t>
-      </w:r>
-      <w:proofErr w:type="spellEnd"/>
-      <w:r>
-        <w:rPr>
-          <w:sz w:val="32"/>
-        </w:rPr>
-        <w:t xml:space="preserve"> Yong</w:t>
+        <w:t xml:space="preserve"> Quah Poh Yong</w:t>
       </w:r>
     </w:p>
     <w:p>
@@ -533,7 +527,7 @@
                 <v:path gradientshapeok="t" o:connecttype="rect"/>
               </v:shapetype>
               <v:shape id="_x0000_s1043" type="#_x0000_t202" style="position:absolute;width:9046;height:669" filled="f" stroked="f">
-                <v:textbox inset="0,0,0,0">
+                <v:textbox style="mso-next-textbox:#_x0000_s1043" inset="0,0,0,0">
                   <w:txbxContent>
                     <w:p>
                       <w:pPr>
@@ -884,13 +878,6 @@
     </w:p>
     <w:p>
       <w:pPr>
-        <w:rPr>
-          <w:rFonts w:eastAsia="Arial" w:cs="Arial"/>
-        </w:rPr>
-      </w:pPr>
-    </w:p>
-    <w:p>
-      <w:pPr>
         <w:spacing w:before="3"/>
         <w:rPr>
           <w:rFonts w:eastAsia="Arial" w:cs="Arial"/>
@@ -1049,12 +1036,33 @@
     <w:p>
       <w:pPr>
         <w:spacing w:before="11"/>
-        <w:rPr>
-          <w:rFonts w:eastAsia="Arial" w:cs="Arial"/>
-          <w:sz w:val="21"/>
+        <w:ind w:left="220"/>
+        <w:rPr>
+          <w:rFonts w:eastAsia="Arial" w:cs="Arial"/>
           <w:szCs w:val="21"/>
         </w:rPr>
       </w:pPr>
+      <w:r>
+        <w:rPr>
+          <w:rFonts w:eastAsia="Arial" w:cs="Arial"/>
+          <w:szCs w:val="21"/>
+        </w:rPr>
+        <w:t xml:space="preserve">Agent </w:t>
+      </w:r>
+      <w:r>
+        <w:rPr>
+          <w:rFonts w:eastAsia="Arial" w:cs="Arial"/>
+          <w:szCs w:val="21"/>
+        </w:rPr>
+        <w:t>vs.</w:t>
+      </w:r>
+      <w:r>
+        <w:rPr>
+          <w:rFonts w:eastAsia="Arial" w:cs="Arial"/>
+          <w:szCs w:val="21"/>
+        </w:rPr>
+        <w:t xml:space="preserve"> Agent</w:t>
+      </w:r>
     </w:p>
     <w:p>
       <w:pPr>
@@ -1065,39 +1073,8 @@
           <w:szCs w:val="21"/>
         </w:rPr>
       </w:pPr>
-      <w:r>
-        <w:rPr>
-          <w:rFonts w:eastAsia="Arial" w:cs="Arial"/>
-          <w:szCs w:val="21"/>
-        </w:rPr>
-        <w:t xml:space="preserve">Agent </w:t>
-      </w:r>
-      <w:proofErr w:type="spellStart"/>
-      <w:r>
-        <w:rPr>
-          <w:rFonts w:eastAsia="Arial" w:cs="Arial"/>
-          <w:szCs w:val="21"/>
-        </w:rPr>
-        <w:t>vs</w:t>
-      </w:r>
-      <w:proofErr w:type="spellEnd"/>
-      <w:r>
-        <w:rPr>
-          <w:rFonts w:eastAsia="Arial" w:cs="Arial"/>
-          <w:szCs w:val="21"/>
-        </w:rPr>
-        <w:t xml:space="preserve"> Agent</w:t>
-      </w:r>
-    </w:p>
-    <w:p>
-      <w:pPr>
-        <w:spacing w:before="11"/>
-        <w:ind w:left="220"/>
-        <w:rPr>
-          <w:rFonts w:eastAsia="Arial" w:cs="Arial"/>
-          <w:szCs w:val="21"/>
-        </w:rPr>
-      </w:pPr>
+      <w:bookmarkStart w:id="0" w:name="_GoBack"/>
+      <w:bookmarkEnd w:id="0"/>
     </w:p>
     <w:p>
       <w:pPr>
@@ -1419,19 +1396,15 @@
       <w:r>
         <w:t xml:space="preserve">Develop Agent </w:t>
       </w:r>
-      <w:proofErr w:type="spellStart"/>
-      <w:r>
-        <w:t>vs</w:t>
-      </w:r>
-      <w:proofErr w:type="spellEnd"/>
+      <w:r>
+        <w:t>vs.</w:t>
+      </w:r>
       <w:r>
         <w:t xml:space="preserve"> Agent to be released for iOS and Android devices. Agent </w:t>
       </w:r>
-      <w:proofErr w:type="spellStart"/>
-      <w:r>
-        <w:t>vs</w:t>
-      </w:r>
-      <w:proofErr w:type="spellEnd"/>
+      <w:r>
+        <w:t>vs.</w:t>
+      </w:r>
       <w:r>
         <w:t xml:space="preserve"> Agent is a 3D real time multipla</w:t>
       </w:r>
@@ -1446,6 +1419,9 @@
       </w:r>
       <w:r>
         <w:t>up that will aid them in the game.</w:t>
+      </w:r>
+      <w:r>
+        <w:t xml:space="preserve"> </w:t>
       </w:r>
     </w:p>
     <w:p>
@@ -1463,15 +1439,25 @@
         </w:numPr>
       </w:pPr>
       <w:r>
-        <w:t xml:space="preserve">Top 200 in US Charts on Google </w:t>
-      </w:r>
-      <w:proofErr w:type="spellStart"/>
-      <w:r>
-        <w:t>Playstore</w:t>
-      </w:r>
-      <w:proofErr w:type="spellEnd"/>
-      <w:r>
-        <w:t xml:space="preserve"> and iOS App Store.</w:t>
+        <w:t>Agent vs. Agent to be developed, tested and published within 8 months</w:t>
+      </w:r>
+    </w:p>
+    <w:p>
+      <w:pPr>
+        <w:pStyle w:val="BodyText"/>
+        <w:ind w:left="480" w:firstLine="0"/>
+      </w:pPr>
+    </w:p>
+    <w:p>
+      <w:pPr>
+        <w:pStyle w:val="BodyText"/>
+        <w:numPr>
+          <w:ilvl w:val="1"/>
+          <w:numId w:val="1"/>
+        </w:numPr>
+      </w:pPr>
+      <w:r>
+        <w:t>Top 200 in US Charts on Google Playstore and iOS App Store.</w:t>
       </w:r>
     </w:p>
     <w:p>
@@ -1622,6 +1608,9 @@
       </w:r>
       <w:r>
         <w:t>structure</w:t>
+      </w:r>
+      <w:r>
+        <w:t xml:space="preserve"> &lt;&lt;CFM with CH</w:t>
       </w:r>
     </w:p>
     <w:p>
@@ -1940,8 +1929,6 @@
             </w:r>
           </w:p>
         </w:tc>
-        <w:bookmarkStart w:id="0" w:name="_GoBack"/>
-        <w:bookmarkEnd w:id="0"/>
       </w:tr>
       <w:tr>
         <w:tc>
@@ -2155,6 +2142,16 @@
     </w:p>
     <w:p>
       <w:pPr>
+        <w:rPr>
+          <w:rFonts w:eastAsia="Arial"/>
+        </w:rPr>
+      </w:pPr>
+      <w:r>
+        <w:br w:type="page"/>
+      </w:r>
+    </w:p>
+    <w:p>
+      <w:pPr>
         <w:pStyle w:val="BodyText"/>
       </w:pPr>
     </w:p>
@@ -2309,6 +2306,32 @@
         </w:rPr>
         <w:t>management?</w:t>
       </w:r>
+      <w:r>
+        <w:rPr>
+          <w:i/>
+          <w:color w:val="808080"/>
+          <w:sz w:val="18"/>
+        </w:rPr>
+        <w:t xml:space="preserve"> &lt;&lt;</w:t>
+      </w:r>
+      <w:proofErr w:type="spellStart"/>
+      <w:r>
+        <w:rPr>
+          <w:i/>
+          <w:color w:val="808080"/>
+          <w:sz w:val="18"/>
+        </w:rPr>
+        <w:t>cfm</w:t>
+      </w:r>
+      <w:proofErr w:type="spellEnd"/>
+      <w:r>
+        <w:rPr>
+          <w:i/>
+          <w:color w:val="808080"/>
+          <w:sz w:val="18"/>
+        </w:rPr>
+        <w:t xml:space="preserve"> with CH</w:t>
+      </w:r>
     </w:p>
     <w:p>
       <w:pPr>
@@ -2322,13 +2345,149 @@
     </w:p>
     <w:p>
       <w:pPr>
-        <w:spacing w:before="1"/>
-        <w:rPr>
-          <w:rFonts w:eastAsia="Arial" w:cs="Arial"/>
-          <w:i/>
-          <w:sz w:val="26"/>
-          <w:szCs w:val="26"/>
-        </w:rPr>
+        <w:pStyle w:val="BodyText"/>
+        <w:spacing w:line="276" w:lineRule="auto"/>
+      </w:pPr>
+      <w:r>
+        <w:t>Requirements set for Team:</w:t>
+      </w:r>
+    </w:p>
+    <w:p>
+      <w:pPr>
+        <w:pStyle w:val="BodyText"/>
+        <w:numPr>
+          <w:ilvl w:val="1"/>
+          <w:numId w:val="1"/>
+        </w:numPr>
+        <w:spacing w:line="276" w:lineRule="auto"/>
+      </w:pPr>
+      <w:r>
+        <w:t>Every member is to practice effective communication</w:t>
+      </w:r>
+    </w:p>
+    <w:p>
+      <w:pPr>
+        <w:pStyle w:val="BodyText"/>
+        <w:numPr>
+          <w:ilvl w:val="1"/>
+          <w:numId w:val="1"/>
+        </w:numPr>
+        <w:spacing w:line="276" w:lineRule="auto"/>
+      </w:pPr>
+      <w:r>
+        <w:t>Every member is to get a good understanding of their roles &amp; responsibilities as well as the goals and Objectives of the project.</w:t>
+      </w:r>
+    </w:p>
+    <w:p>
+      <w:pPr>
+        <w:pStyle w:val="BodyText"/>
+        <w:numPr>
+          <w:ilvl w:val="1"/>
+          <w:numId w:val="1"/>
+        </w:numPr>
+        <w:spacing w:line="276" w:lineRule="auto"/>
+      </w:pPr>
+      <w:r>
+        <w:t>Members should remain positive and committed and refrain from conflict or tension with other co-workers</w:t>
+      </w:r>
+    </w:p>
+    <w:p>
+      <w:pPr>
+        <w:pStyle w:val="BodyText"/>
+        <w:numPr>
+          <w:ilvl w:val="1"/>
+          <w:numId w:val="1"/>
+        </w:numPr>
+        <w:spacing w:line="276" w:lineRule="auto"/>
+      </w:pPr>
+      <w:r>
+        <w:t>Members should feel free to communicate with co-workers and management</w:t>
+      </w:r>
+    </w:p>
+    <w:p>
+      <w:pPr>
+        <w:pStyle w:val="BodyText"/>
+        <w:numPr>
+          <w:ilvl w:val="1"/>
+          <w:numId w:val="1"/>
+        </w:numPr>
+        <w:spacing w:line="276" w:lineRule="auto"/>
+      </w:pPr>
+      <w:r>
+        <w:t>Mutual respect within Team is expected to be practiced by all members</w:t>
+      </w:r>
+    </w:p>
+    <w:p>
+      <w:pPr>
+        <w:pStyle w:val="BodyText"/>
+        <w:numPr>
+          <w:ilvl w:val="1"/>
+          <w:numId w:val="1"/>
+        </w:numPr>
+        <w:spacing w:line="276" w:lineRule="auto"/>
+      </w:pPr>
+      <w:r>
+        <w:t>Management is to establish authority clearly whilst not undermining members under their lead.</w:t>
+      </w:r>
+    </w:p>
+    <w:p>
+      <w:pPr>
+        <w:pStyle w:val="BodyText"/>
+        <w:spacing w:line="276" w:lineRule="auto"/>
+      </w:pPr>
+    </w:p>
+    <w:p>
+      <w:pPr>
+        <w:pStyle w:val="BodyText"/>
+        <w:spacing w:line="276" w:lineRule="auto"/>
+      </w:pPr>
+      <w:r>
+        <w:t>Challenges and risks:</w:t>
+      </w:r>
+    </w:p>
+    <w:p>
+      <w:pPr>
+        <w:pStyle w:val="BodyText"/>
+        <w:numPr>
+          <w:ilvl w:val="1"/>
+          <w:numId w:val="1"/>
+        </w:numPr>
+        <w:spacing w:line="276" w:lineRule="auto"/>
+      </w:pPr>
+      <w:r>
+        <w:t>Hard to relay change of scope(if any) to entire team</w:t>
+      </w:r>
+    </w:p>
+    <w:p>
+      <w:pPr>
+        <w:pStyle w:val="BodyText"/>
+        <w:numPr>
+          <w:ilvl w:val="1"/>
+          <w:numId w:val="1"/>
+        </w:numPr>
+        <w:spacing w:line="276" w:lineRule="auto"/>
+      </w:pPr>
+      <w:r>
+        <w:t>Possible deprivation of resources</w:t>
+      </w:r>
+    </w:p>
+    <w:p>
+      <w:pPr>
+        <w:pStyle w:val="BodyText"/>
+        <w:numPr>
+          <w:ilvl w:val="1"/>
+          <w:numId w:val="1"/>
+        </w:numPr>
+        <w:spacing w:line="276" w:lineRule="auto"/>
+      </w:pPr>
+      <w:r>
+        <w:t>Absence or lack of a properly detailed contingency plan</w:t>
+      </w:r>
+    </w:p>
+    <w:p>
+      <w:pPr>
+        <w:pStyle w:val="BodyText"/>
+        <w:ind w:left="220" w:firstLine="0"/>
       </w:pPr>
     </w:p>
     <w:p>
@@ -2485,6 +2644,32 @@
         </w:rPr>
         <w:t>issue?</w:t>
       </w:r>
+      <w:r>
+        <w:rPr>
+          <w:i/>
+          <w:color w:val="808080"/>
+          <w:sz w:val="18"/>
+        </w:rPr>
+        <w:t>&lt;&lt;</w:t>
+      </w:r>
+      <w:proofErr w:type="spellStart"/>
+      <w:r>
+        <w:rPr>
+          <w:i/>
+          <w:color w:val="808080"/>
+          <w:sz w:val="18"/>
+        </w:rPr>
+        <w:t>cfm</w:t>
+      </w:r>
+      <w:proofErr w:type="spellEnd"/>
+      <w:r>
+        <w:rPr>
+          <w:i/>
+          <w:color w:val="808080"/>
+          <w:sz w:val="18"/>
+        </w:rPr>
+        <w:t xml:space="preserve"> with CH</w:t>
+      </w:r>
     </w:p>
     <w:p>
       <w:pPr>
@@ -2506,6 +2691,138 @@
           <w:szCs w:val="26"/>
         </w:rPr>
       </w:pPr>
+    </w:p>
+    <w:p>
+      <w:pPr>
+        <w:pStyle w:val="BodyText"/>
+        <w:numPr>
+          <w:ilvl w:val="1"/>
+          <w:numId w:val="1"/>
+        </w:numPr>
+      </w:pPr>
+      <w:r>
+        <w:t>Game Engine : Unity5</w:t>
+      </w:r>
+    </w:p>
+    <w:p>
+      <w:pPr>
+        <w:pStyle w:val="BodyText"/>
+        <w:numPr>
+          <w:ilvl w:val="1"/>
+          <w:numId w:val="1"/>
+        </w:numPr>
+      </w:pPr>
+      <w:r>
+        <w:t>Modeling Software: Auto</w:t>
+      </w:r>
+      <w:r>
+        <w:t xml:space="preserve">desk software(Maya, </w:t>
+      </w:r>
+      <w:proofErr w:type="spellStart"/>
+      <w:r>
+        <w:t>SoftImage</w:t>
+      </w:r>
+      <w:proofErr w:type="spellEnd"/>
+      <w:r>
+        <w:t xml:space="preserve">, </w:t>
+      </w:r>
+      <w:proofErr w:type="spellStart"/>
+      <w:r>
+        <w:t>M</w:t>
+      </w:r>
+      <w:r>
+        <w:t>otionbuilder</w:t>
+      </w:r>
+      <w:proofErr w:type="spellEnd"/>
+      <w:r>
+        <w:t>)</w:t>
+      </w:r>
+    </w:p>
+    <w:p>
+      <w:pPr>
+        <w:pStyle w:val="BodyText"/>
+        <w:numPr>
+          <w:ilvl w:val="1"/>
+          <w:numId w:val="1"/>
+        </w:numPr>
+      </w:pPr>
+      <w:r>
+        <w:t>Issue &amp; Project Tracking : JIRA Software</w:t>
+      </w:r>
+    </w:p>
+    <w:p>
+      <w:pPr>
+        <w:pStyle w:val="BodyText"/>
+        <w:numPr>
+          <w:ilvl w:val="1"/>
+          <w:numId w:val="1"/>
+        </w:numPr>
+      </w:pPr>
+      <w:r>
+        <w:t xml:space="preserve">Collaboration Programs: </w:t>
+      </w:r>
+      <w:proofErr w:type="spellStart"/>
+      <w:r>
+        <w:t>GitHub</w:t>
+      </w:r>
+      <w:proofErr w:type="spellEnd"/>
+      <w:r>
+        <w:t xml:space="preserve"> &amp; </w:t>
+      </w:r>
+      <w:proofErr w:type="spellStart"/>
+      <w:r>
+        <w:t>SmartGit</w:t>
+      </w:r>
+      <w:proofErr w:type="spellEnd"/>
+    </w:p>
+    <w:p>
+      <w:pPr>
+        <w:pStyle w:val="BodyText"/>
+        <w:numPr>
+          <w:ilvl w:val="1"/>
+          <w:numId w:val="1"/>
+        </w:numPr>
+      </w:pPr>
+      <w:r>
+        <w:t>Others: Photoshop, Illustrator, Visual Studio</w:t>
+      </w:r>
+    </w:p>
+    <w:p>
+      <w:pPr>
+        <w:pStyle w:val="BodyText"/>
+      </w:pPr>
+    </w:p>
+    <w:p>
+      <w:pPr>
+        <w:pStyle w:val="BodyText"/>
+      </w:pPr>
+      <w:r>
+        <w:t>Possible Issues:</w:t>
+      </w:r>
+    </w:p>
+    <w:p>
+      <w:pPr>
+        <w:pStyle w:val="BodyText"/>
+        <w:numPr>
+          <w:ilvl w:val="1"/>
+          <w:numId w:val="1"/>
+        </w:numPr>
+      </w:pPr>
+      <w:r>
+        <w:t>JIRA boards and may not be updated consistently</w:t>
+      </w:r>
+    </w:p>
+    <w:p>
+      <w:pPr>
+        <w:pStyle w:val="BodyText"/>
+        <w:numPr>
+          <w:ilvl w:val="1"/>
+          <w:numId w:val="1"/>
+        </w:numPr>
+      </w:pPr>
+      <w:r>
+        <w:t>File collaborations are likely to face many conflicts that may require manual resolution</w:t>
+      </w:r>
     </w:p>
     <w:p>
       <w:pPr>
@@ -2624,7 +2941,41 @@
           <w:color w:val="808080"/>
           <w:sz w:val="18"/>
         </w:rPr>
-        <w:t>team.</w:t>
+        <w:t>team</w:t>
+      </w:r>
+      <w:r>
+        <w:rPr>
+          <w:i/>
+          <w:color w:val="808080"/>
+          <w:sz w:val="18"/>
+        </w:rPr>
+        <w:t xml:space="preserve"> &lt;&lt; </w:t>
+      </w:r>
+      <w:proofErr w:type="spellStart"/>
+      <w:r>
+        <w:rPr>
+          <w:i/>
+          <w:color w:val="808080"/>
+          <w:sz w:val="18"/>
+        </w:rPr>
+        <w:t>cfm</w:t>
+      </w:r>
+      <w:proofErr w:type="spellEnd"/>
+      <w:r>
+        <w:rPr>
+          <w:i/>
+          <w:color w:val="808080"/>
+          <w:sz w:val="18"/>
+        </w:rPr>
+        <w:t xml:space="preserve"> with CH</w:t>
+      </w:r>
+      <w:r>
+        <w:rPr>
+          <w:i/>
+          <w:color w:val="808080"/>
+          <w:sz w:val="18"/>
+        </w:rPr>
+        <w:t>.</w:t>
       </w:r>
     </w:p>
     <w:p>
@@ -3339,7 +3690,7 @@
                     <w:noProof/>
                     <w:sz w:val="20"/>
                   </w:rPr>
-                  <w:t>3</w:t>
+                  <w:t>1</w:t>
                 </w:r>
                 <w:r>
                   <w:fldChar w:fldCharType="end"/>

</xml_diff>